<commit_message>
Criando função caixa de mensagens
</commit_message>
<xml_diff>
--- a/JavaScript férias.docx
+++ b/JavaScript férias.docx
@@ -4094,13 +4094,7 @@
     <w:p/>
     <w:p>
       <w:r>
-        <w:t>O último tipo de operador lógico, NOT, expressado pelo operador </w:t>
-      </w:r>
-      <w:r>
-        <w:t>!</w:t>
-      </w:r>
-      <w:r>
-        <w:t>, pode ser usado para negar uma expressão. Vamos combiná-lo com OR no exemplo acima:</w:t>
+        <w:t>O último tipo de operador lógico, NOT, expressado pelo operador !, pode ser usado para negar uma expressão. Vamos combiná-lo com OR no exemplo acima:</w:t>
       </w:r>
     </w:p>
     <w:p/>
@@ -4128,7 +4122,7 @@
       </w:hyperlink>
     </w:p>
     <w:p>
-      <w:hyperlink r:id="rId36" w:history="1">
+      <w:hyperlink r:id="rId36" w:anchor=":~:text=O%20operador%20tern%C3%A1rio%2C%20%C3%A9%20um,ser%20substitu%C3%ADdo%20por%20apenas%201." w:history="1">
         <w:r>
           <w:rPr>
             <w:rStyle w:val="Hyperlink"/>
@@ -4599,25 +4593,7 @@
           <w:szCs w:val="22"/>
           <w:lang w:eastAsia="en-US"/>
         </w:rPr>
-        <w:t> para exibir um título do site. Nós também temos uma função chamada </w:t>
-      </w:r>
-      <w:r>
-        <w:rPr>
-          <w:rFonts w:asciiTheme="minorHAnsi" w:eastAsiaTheme="minorHAnsi" w:hAnsiTheme="minorHAnsi" w:cstheme="minorBidi"/>
-          <w:sz w:val="22"/>
-          <w:szCs w:val="22"/>
-          <w:lang w:eastAsia="en-US"/>
-        </w:rPr>
-        <w:t>update()</w:t>
-      </w:r>
-      <w:r>
-        <w:rPr>
-          <w:rFonts w:asciiTheme="minorHAnsi" w:eastAsiaTheme="minorHAnsi" w:hAnsiTheme="minorHAnsi" w:cstheme="minorBidi"/>
-          <w:sz w:val="22"/>
-          <w:szCs w:val="22"/>
-          <w:lang w:eastAsia="en-US"/>
-        </w:rPr>
-        <w:t>, que leva duas cores como parâmetros (entradas). A cor do plano de fundo do site é definida para a primeira cor fornecida e sua cor de texto é definida para a segunda cor fornecida.</w:t>
+        <w:t> para exibir um título do site. Nós também temos uma função chamada update(), que leva duas cores como parâmetros (entradas). A cor do plano de fundo do site é definida para a primeira cor fornecida e sua cor de texto é definida para a segunda cor fornecida.</w:t>
       </w:r>
     </w:p>
     <w:p>
@@ -4679,17 +4655,20 @@
           <w:szCs w:val="22"/>
           <w:lang w:eastAsia="en-US"/>
         </w:rPr>
-        <w:t xml:space="preserve"> Começa com uma condição de teste — </w:t>
-      </w:r>
-      <w:r>
+        <w:t xml:space="preserve"> Começa com uma condição de teste — select.value === 'black'. </w:t>
+      </w:r>
+    </w:p>
+    <w:p>
+      <w:pPr>
+        <w:pStyle w:val="NormalWeb"/>
+        <w:shd w:val="clear" w:color="auto" w:fill="FFFFFF" w:themeFill="background1"/>
         <w:rPr>
           <w:rFonts w:asciiTheme="minorHAnsi" w:eastAsiaTheme="minorHAnsi" w:hAnsiTheme="minorHAnsi" w:cstheme="minorBidi"/>
           <w:sz w:val="22"/>
           <w:szCs w:val="22"/>
           <w:lang w:eastAsia="en-US"/>
         </w:rPr>
-        <w:t>select.value === 'black'</w:t>
-      </w:r>
+      </w:pPr>
       <w:r>
         <w:rPr>
           <w:rFonts w:asciiTheme="minorHAnsi" w:eastAsiaTheme="minorHAnsi" w:hAnsiTheme="minorHAnsi" w:cstheme="minorBidi"/>
@@ -4697,7 +4676,7 @@
           <w:szCs w:val="22"/>
           <w:lang w:eastAsia="en-US"/>
         </w:rPr>
-        <w:t xml:space="preserve">. </w:t>
+        <w:t xml:space="preserve">Se este retornar true, nós executamos a função update() com parâmetros de preto e branco, o que significa que acabamos com a cor de fundo do preto e cor do texto de branco. </w:t>
       </w:r>
     </w:p>
     <w:p>
@@ -4718,100 +4697,7 @@
           <w:szCs w:val="22"/>
           <w:lang w:eastAsia="en-US"/>
         </w:rPr>
-        <w:t>Se este retornar </w:t>
-      </w:r>
-      <w:r>
-        <w:rPr>
-          <w:rFonts w:asciiTheme="minorHAnsi" w:eastAsiaTheme="minorHAnsi" w:hAnsiTheme="minorHAnsi" w:cstheme="minorBidi"/>
-          <w:sz w:val="22"/>
-          <w:szCs w:val="22"/>
-          <w:lang w:eastAsia="en-US"/>
-        </w:rPr>
-        <w:t>true</w:t>
-      </w:r>
-      <w:r>
-        <w:rPr>
-          <w:rFonts w:asciiTheme="minorHAnsi" w:eastAsiaTheme="minorHAnsi" w:hAnsiTheme="minorHAnsi" w:cstheme="minorBidi"/>
-          <w:sz w:val="22"/>
-          <w:szCs w:val="22"/>
-          <w:lang w:eastAsia="en-US"/>
-        </w:rPr>
-        <w:t>, nós executamos a função </w:t>
-      </w:r>
-      <w:r>
-        <w:rPr>
-          <w:rFonts w:asciiTheme="minorHAnsi" w:eastAsiaTheme="minorHAnsi" w:hAnsiTheme="minorHAnsi" w:cstheme="minorBidi"/>
-          <w:sz w:val="22"/>
-          <w:szCs w:val="22"/>
-          <w:lang w:eastAsia="en-US"/>
-        </w:rPr>
-        <w:t>update()</w:t>
-      </w:r>
-      <w:r>
-        <w:rPr>
-          <w:rFonts w:asciiTheme="minorHAnsi" w:eastAsiaTheme="minorHAnsi" w:hAnsiTheme="minorHAnsi" w:cstheme="minorBidi"/>
-          <w:sz w:val="22"/>
-          <w:szCs w:val="22"/>
-          <w:lang w:eastAsia="en-US"/>
-        </w:rPr>
-        <w:t xml:space="preserve"> com parâmetros de preto e branco, o que significa que acabamos com a cor de fundo do preto e cor do texto de branco. </w:t>
-      </w:r>
-    </w:p>
-    <w:p>
-      <w:pPr>
-        <w:pStyle w:val="NormalWeb"/>
-        <w:shd w:val="clear" w:color="auto" w:fill="FFFFFF" w:themeFill="background1"/>
-        <w:rPr>
-          <w:rFonts w:asciiTheme="minorHAnsi" w:eastAsiaTheme="minorHAnsi" w:hAnsiTheme="minorHAnsi" w:cstheme="minorBidi"/>
-          <w:sz w:val="22"/>
-          <w:szCs w:val="22"/>
-          <w:lang w:eastAsia="en-US"/>
-        </w:rPr>
-      </w:pPr>
-      <w:r>
-        <w:rPr>
-          <w:rFonts w:asciiTheme="minorHAnsi" w:eastAsiaTheme="minorHAnsi" w:hAnsiTheme="minorHAnsi" w:cstheme="minorBidi"/>
-          <w:sz w:val="22"/>
-          <w:szCs w:val="22"/>
-          <w:lang w:eastAsia="en-US"/>
-        </w:rPr>
-        <w:t>Se retornar </w:t>
-      </w:r>
-      <w:r>
-        <w:rPr>
-          <w:rFonts w:asciiTheme="minorHAnsi" w:eastAsiaTheme="minorHAnsi" w:hAnsiTheme="minorHAnsi" w:cstheme="minorBidi"/>
-          <w:sz w:val="22"/>
-          <w:szCs w:val="22"/>
-          <w:lang w:eastAsia="en-US"/>
-        </w:rPr>
-        <w:t>false</w:t>
-      </w:r>
-      <w:r>
-        <w:rPr>
-          <w:rFonts w:asciiTheme="minorHAnsi" w:eastAsiaTheme="minorHAnsi" w:hAnsiTheme="minorHAnsi" w:cstheme="minorBidi"/>
-          <w:sz w:val="22"/>
-          <w:szCs w:val="22"/>
-          <w:lang w:eastAsia="en-US"/>
-        </w:rPr>
-        <w:t>, nós executamos a função </w:t>
-      </w:r>
-      <w:r>
-        <w:rPr>
-          <w:rFonts w:asciiTheme="minorHAnsi" w:eastAsiaTheme="minorHAnsi" w:hAnsiTheme="minorHAnsi" w:cstheme="minorBidi"/>
-          <w:sz w:val="22"/>
-          <w:szCs w:val="22"/>
-          <w:lang w:eastAsia="en-US"/>
-        </w:rPr>
-        <w:t>update()</w:t>
-      </w:r>
-      <w:r>
-        <w:rPr>
-          <w:rFonts w:asciiTheme="minorHAnsi" w:eastAsiaTheme="minorHAnsi" w:hAnsiTheme="minorHAnsi" w:cstheme="minorBidi"/>
-          <w:sz w:val="22"/>
-          <w:szCs w:val="22"/>
-          <w:lang w:eastAsia="en-US"/>
-        </w:rPr>
-        <w:t> com parâmetros de branco e preto, o que significa que a cor do site está invertida.</w:t>
+        <w:t>Se retornar false, nós executamos a função update() com parâmetros de branco e preto, o que significa que a cor do site está invertida.</w:t>
       </w:r>
     </w:p>
     <w:p/>
@@ -5454,7 +5340,16 @@
     </w:p>
     <w:p/>
     <w:p>
-      <w:r>
+      <w:pPr>
+        <w:jc w:val="center"/>
+        <w:rPr>
+          <w:b/>
+        </w:rPr>
+      </w:pPr>
+      <w:r>
+        <w:rPr>
+          <w:b/>
+        </w:rPr>
         <w:t>Funções – blocos reutilizaveis de código</w:t>
       </w:r>
     </w:p>
@@ -5464,69 +5359,48 @@
           <w:rPr>
             <w:rStyle w:val="Hyperlink"/>
           </w:rPr>
-          <w:t>https://developer.mozilla.org/pt-BR/docs/Learn/JavaScript/Building_blocks/Functions</w:t>
+          <w:t>https://developer.mozilla.org/pt-BR/docs/Learn/JavaSc</w:t>
+        </w:r>
+        <w:r>
+          <w:rPr>
+            <w:rStyle w:val="Hyperlink"/>
+          </w:rPr>
+          <w:t>r</w:t>
+        </w:r>
+        <w:r>
+          <w:rPr>
+            <w:rStyle w:val="Hyperlink"/>
+          </w:rPr>
+          <w:t>ipt/Building_blocks/Functions</w:t>
         </w:r>
       </w:hyperlink>
     </w:p>
     <w:p>
+      <w:r>
+        <w:t>A distinção é que métodos são funções definidas dentro de objetos. Funções embutidas de navegador (métodos) e variáveis (que são chamadas propriedades) são armazenadas dentro de objetos estruturados, para tornar o código mais estruturado e fácil de manipular.</w:t>
+      </w:r>
+    </w:p>
+    <w:p>
       <w:pPr>
         <w:rPr>
           <w:rFonts w:ascii="Segoe UI" w:hAnsi="Segoe UI" w:cs="Segoe UI"/>
-          <w:color w:val="FFFFFF"/>
           <w:shd w:val="clear" w:color="auto" w:fill="1B1B1B"/>
         </w:rPr>
       </w:pPr>
-      <w:r>
-        <w:rPr>
-          <w:rFonts w:ascii="Segoe UI" w:hAnsi="Segoe UI" w:cs="Segoe UI"/>
-          <w:color w:val="FFFFFF"/>
-          <w:shd w:val="clear" w:color="auto" w:fill="1B1B1B"/>
-        </w:rPr>
-        <w:t>A distinção é que métodos são funções definidas dentro de objetos. Funções embutidas de navegador (métodos) e variáveis (que são chamadas </w:t>
-      </w:r>
-      <w:r>
-        <w:rPr>
-          <w:rStyle w:val="Forte"/>
-          <w:rFonts w:ascii="Segoe UI" w:hAnsi="Segoe UI" w:cs="Segoe UI"/>
-          <w:color w:val="FFFFFF"/>
-          <w:shd w:val="clear" w:color="auto" w:fill="1B1B1B"/>
-        </w:rPr>
-        <w:t>propriedades</w:t>
-      </w:r>
-      <w:r>
-        <w:rPr>
-          <w:rFonts w:ascii="Segoe UI" w:hAnsi="Segoe UI" w:cs="Segoe UI"/>
-          <w:color w:val="FFFFFF"/>
-          <w:shd w:val="clear" w:color="auto" w:fill="1B1B1B"/>
-        </w:rPr>
-        <w:t>) são armazenadas dentro de objetos estruturados, para tornar o código mais estruturado e fácil de manipular.</w:t>
-      </w:r>
-    </w:p>
-    <w:p>
-      <w:pPr>
-        <w:rPr>
-          <w:rFonts w:ascii="Segoe UI" w:hAnsi="Segoe UI" w:cs="Segoe UI"/>
-          <w:color w:val="FFFFFF"/>
-          <w:shd w:val="clear" w:color="auto" w:fill="1B1B1B"/>
-        </w:rPr>
-      </w:pPr>
-    </w:p>
-    <w:p>
-      <w:pPr>
-        <w:shd w:val="clear" w:color="auto" w:fill="1B1B1B"/>
+    </w:p>
+    <w:p>
+      <w:pPr>
         <w:spacing w:before="100" w:beforeAutospacing="1" w:after="100" w:afterAutospacing="1" w:line="240" w:lineRule="auto"/>
         <w:rPr>
           <w:rFonts w:ascii="Segoe UI" w:eastAsia="Times New Roman" w:hAnsi="Segoe UI" w:cs="Segoe UI"/>
-          <w:color w:val="FFFFFF"/>
-          <w:sz w:val="24"/>
-          <w:szCs w:val="24"/>
-          <w:lang w:eastAsia="pt-BR"/>
-        </w:rPr>
-      </w:pPr>
-      <w:r>
-        <w:rPr>
-          <w:rFonts w:ascii="Segoe UI" w:eastAsia="Times New Roman" w:hAnsi="Segoe UI" w:cs="Segoe UI"/>
-          <w:color w:val="FFFFFF"/>
+          <w:sz w:val="24"/>
+          <w:szCs w:val="24"/>
+          <w:lang w:eastAsia="pt-BR"/>
+        </w:rPr>
+      </w:pPr>
+      <w:r>
+        <w:rPr>
+          <w:rFonts w:ascii="Segoe UI" w:eastAsia="Times New Roman" w:hAnsi="Segoe UI" w:cs="Segoe UI"/>
           <w:sz w:val="24"/>
           <w:szCs w:val="24"/>
           <w:lang w:eastAsia="pt-BR"/>
@@ -5536,7 +5410,6 @@
     </w:p>
     <w:p>
       <w:pPr>
-        <w:shd w:val="clear" w:color="auto" w:fill="1B1B1B"/>
         <w:tabs>
           <w:tab w:val="left" w:pos="916"/>
           <w:tab w:val="left" w:pos="1832"/>
@@ -5558,16 +5431,14 @@
         <w:spacing w:after="0" w:line="240" w:lineRule="auto"/>
         <w:rPr>
           <w:rFonts w:ascii="Courier New" w:eastAsia="Times New Roman" w:hAnsi="Courier New" w:cs="Courier New"/>
-          <w:color w:val="FFFFFF"/>
-          <w:sz w:val="20"/>
-          <w:szCs w:val="20"/>
-          <w:lang w:eastAsia="pt-BR"/>
-        </w:rPr>
-      </w:pPr>
-      <w:r>
-        <w:rPr>
-          <w:rFonts w:ascii="Courier New" w:eastAsia="Times New Roman" w:hAnsi="Courier New" w:cs="Courier New"/>
-          <w:color w:val="FFFFFF"/>
+          <w:sz w:val="20"/>
+          <w:szCs w:val="20"/>
+          <w:lang w:eastAsia="pt-BR"/>
+        </w:rPr>
+      </w:pPr>
+      <w:r>
+        <w:rPr>
+          <w:rFonts w:ascii="Courier New" w:eastAsia="Times New Roman" w:hAnsi="Courier New" w:cs="Courier New"/>
           <w:sz w:val="20"/>
           <w:szCs w:val="20"/>
           <w:lang w:eastAsia="pt-BR"/>
@@ -5577,7 +5448,6 @@
     </w:p>
     <w:p>
       <w:pPr>
-        <w:shd w:val="clear" w:color="auto" w:fill="1B1B1B"/>
         <w:tabs>
           <w:tab w:val="left" w:pos="916"/>
           <w:tab w:val="left" w:pos="1832"/>
@@ -5599,16 +5469,14 @@
         <w:spacing w:after="0" w:line="240" w:lineRule="auto"/>
         <w:rPr>
           <w:rFonts w:ascii="Courier New" w:eastAsia="Times New Roman" w:hAnsi="Courier New" w:cs="Courier New"/>
-          <w:color w:val="FFFFFF"/>
-          <w:sz w:val="20"/>
-          <w:szCs w:val="20"/>
-          <w:lang w:eastAsia="pt-BR"/>
-        </w:rPr>
-      </w:pPr>
-      <w:r>
-        <w:rPr>
-          <w:rFonts w:ascii="Courier New" w:eastAsia="Times New Roman" w:hAnsi="Courier New" w:cs="Courier New"/>
-          <w:color w:val="FFFFFF"/>
+          <w:sz w:val="20"/>
+          <w:szCs w:val="20"/>
+          <w:lang w:eastAsia="pt-BR"/>
+        </w:rPr>
+      </w:pPr>
+      <w:r>
+        <w:rPr>
+          <w:rFonts w:ascii="Courier New" w:eastAsia="Times New Roman" w:hAnsi="Courier New" w:cs="Courier New"/>
           <w:sz w:val="20"/>
           <w:szCs w:val="20"/>
           <w:lang w:eastAsia="pt-BR"/>
@@ -5618,7 +5486,6 @@
     </w:p>
     <w:p>
       <w:pPr>
-        <w:shd w:val="clear" w:color="auto" w:fill="1B1B1B"/>
         <w:tabs>
           <w:tab w:val="left" w:pos="916"/>
           <w:tab w:val="left" w:pos="1832"/>
@@ -5640,16 +5507,14 @@
         <w:spacing w:after="0" w:line="240" w:lineRule="auto"/>
         <w:rPr>
           <w:rFonts w:ascii="Courier New" w:eastAsia="Times New Roman" w:hAnsi="Courier New" w:cs="Courier New"/>
-          <w:color w:val="FFFFFF"/>
-          <w:sz w:val="20"/>
-          <w:szCs w:val="20"/>
-          <w:lang w:eastAsia="pt-BR"/>
-        </w:rPr>
-      </w:pPr>
-      <w:r>
-        <w:rPr>
-          <w:rFonts w:ascii="Courier New" w:eastAsia="Times New Roman" w:hAnsi="Courier New" w:cs="Courier New"/>
-          <w:color w:val="FFFFFF"/>
+          <w:sz w:val="20"/>
+          <w:szCs w:val="20"/>
+          <w:lang w:eastAsia="pt-BR"/>
+        </w:rPr>
+      </w:pPr>
+      <w:r>
+        <w:rPr>
+          <w:rFonts w:ascii="Courier New" w:eastAsia="Times New Roman" w:hAnsi="Courier New" w:cs="Courier New"/>
           <w:sz w:val="20"/>
           <w:szCs w:val="20"/>
           <w:lang w:eastAsia="pt-BR"/>
@@ -5659,43 +5524,17 @@
     </w:p>
     <w:p>
       <w:pPr>
-        <w:shd w:val="clear" w:color="auto" w:fill="1B1B1B"/>
-        <w:spacing w:after="0" w:line="240" w:lineRule="auto"/>
-        <w:rPr>
-          <w:rFonts w:ascii="Segoe UI" w:eastAsia="Times New Roman" w:hAnsi="Segoe UI" w:cs="Segoe UI"/>
-          <w:color w:val="FFFFFF"/>
-          <w:sz w:val="24"/>
-          <w:szCs w:val="24"/>
-          <w:lang w:eastAsia="pt-BR"/>
-        </w:rPr>
-      </w:pPr>
-      <w:r>
-        <w:rPr>
-          <w:rFonts w:ascii="Segoe UI" w:eastAsia="Times New Roman" w:hAnsi="Segoe UI" w:cs="Segoe UI"/>
-          <w:color w:val="FFFFFF"/>
-          <w:sz w:val="24"/>
-          <w:szCs w:val="24"/>
-          <w:lang w:eastAsia="pt-BR"/>
-        </w:rPr>
-        <w:t>Copy to Clipboard</w:t>
-      </w:r>
-    </w:p>
-    <w:p>
-      <w:pPr>
-        <w:shd w:val="clear" w:color="auto" w:fill="1B1B1B"/>
         <w:spacing w:before="100" w:beforeAutospacing="1" w:after="100" w:afterAutospacing="1" w:line="240" w:lineRule="auto"/>
         <w:rPr>
           <w:rFonts w:ascii="Segoe UI" w:eastAsia="Times New Roman" w:hAnsi="Segoe UI" w:cs="Segoe UI"/>
-          <w:color w:val="FFFFFF"/>
-          <w:sz w:val="24"/>
-          <w:szCs w:val="24"/>
-          <w:lang w:eastAsia="pt-BR"/>
-        </w:rPr>
-      </w:pPr>
-      <w:r>
-        <w:rPr>
-          <w:rFonts w:ascii="Segoe UI" w:eastAsia="Times New Roman" w:hAnsi="Segoe UI" w:cs="Segoe UI"/>
-          <w:color w:val="FFFFFF"/>
+          <w:sz w:val="24"/>
+          <w:szCs w:val="24"/>
+          <w:lang w:eastAsia="pt-BR"/>
+        </w:rPr>
+      </w:pPr>
+      <w:r>
+        <w:rPr>
+          <w:rFonts w:ascii="Segoe UI" w:eastAsia="Times New Roman" w:hAnsi="Segoe UI" w:cs="Segoe UI"/>
           <w:sz w:val="24"/>
           <w:szCs w:val="24"/>
           <w:lang w:eastAsia="pt-BR"/>
@@ -5707,7 +5546,6 @@
           <w:rFonts w:ascii="Segoe UI" w:eastAsia="Times New Roman" w:hAnsi="Segoe UI" w:cs="Segoe UI"/>
           <w:b/>
           <w:bCs/>
-          <w:color w:val="FFFFFF"/>
           <w:sz w:val="24"/>
           <w:szCs w:val="24"/>
           <w:lang w:eastAsia="pt-BR"/>
@@ -5717,7 +5555,6 @@
       <w:r>
         <w:rPr>
           <w:rFonts w:ascii="Segoe UI" w:eastAsia="Times New Roman" w:hAnsi="Segoe UI" w:cs="Segoe UI"/>
-          <w:color w:val="FFFFFF"/>
           <w:sz w:val="24"/>
           <w:szCs w:val="24"/>
           <w:lang w:eastAsia="pt-BR"/>
@@ -5727,7 +5564,6 @@
       <w:r>
         <w:rPr>
           <w:rFonts w:ascii="Segoe UI" w:eastAsia="Times New Roman" w:hAnsi="Segoe UI" w:cs="Segoe UI"/>
-          <w:color w:val="FFFFFF"/>
           <w:sz w:val="24"/>
           <w:szCs w:val="24"/>
           <w:lang w:val="pt-PT" w:eastAsia="pt-BR"/>
@@ -5737,7 +5573,6 @@
       <w:r>
         <w:rPr>
           <w:rFonts w:ascii="Segoe UI" w:eastAsia="Times New Roman" w:hAnsi="Segoe UI" w:cs="Segoe UI"/>
-          <w:color w:val="FFFFFF"/>
           <w:sz w:val="24"/>
           <w:szCs w:val="24"/>
           <w:lang w:eastAsia="pt-BR"/>
@@ -5747,7 +5582,6 @@
     </w:p>
     <w:p>
       <w:pPr>
-        <w:shd w:val="clear" w:color="auto" w:fill="1B1B1B"/>
         <w:tabs>
           <w:tab w:val="left" w:pos="916"/>
           <w:tab w:val="left" w:pos="1832"/>
@@ -5769,16 +5603,14 @@
         <w:spacing w:after="0" w:line="240" w:lineRule="auto"/>
         <w:rPr>
           <w:rFonts w:ascii="Courier New" w:eastAsia="Times New Roman" w:hAnsi="Courier New" w:cs="Courier New"/>
-          <w:color w:val="FFFFFF"/>
-          <w:sz w:val="20"/>
-          <w:szCs w:val="20"/>
-          <w:lang w:eastAsia="pt-BR"/>
-        </w:rPr>
-      </w:pPr>
-      <w:r>
-        <w:rPr>
-          <w:rFonts w:ascii="Courier New" w:eastAsia="Times New Roman" w:hAnsi="Courier New" w:cs="Courier New"/>
-          <w:color w:val="FFFFFF"/>
+          <w:sz w:val="20"/>
+          <w:szCs w:val="20"/>
+          <w:lang w:eastAsia="pt-BR"/>
+        </w:rPr>
+      </w:pPr>
+      <w:r>
+        <w:rPr>
+          <w:rFonts w:ascii="Courier New" w:eastAsia="Times New Roman" w:hAnsi="Courier New" w:cs="Courier New"/>
           <w:sz w:val="20"/>
           <w:szCs w:val="20"/>
           <w:lang w:eastAsia="pt-BR"/>
@@ -5788,7 +5620,6 @@
     </w:p>
     <w:p>
       <w:pPr>
-        <w:shd w:val="clear" w:color="auto" w:fill="1B1B1B"/>
         <w:tabs>
           <w:tab w:val="left" w:pos="916"/>
           <w:tab w:val="left" w:pos="1832"/>
@@ -5810,16 +5641,14 @@
         <w:spacing w:after="0" w:line="240" w:lineRule="auto"/>
         <w:rPr>
           <w:rFonts w:ascii="Courier New" w:eastAsia="Times New Roman" w:hAnsi="Courier New" w:cs="Courier New"/>
-          <w:color w:val="FFFFFF"/>
-          <w:sz w:val="20"/>
-          <w:szCs w:val="20"/>
-          <w:lang w:eastAsia="pt-BR"/>
-        </w:rPr>
-      </w:pPr>
-    </w:p>
-    <w:p>
-      <w:pPr>
-        <w:shd w:val="clear" w:color="auto" w:fill="1B1B1B"/>
+          <w:sz w:val="20"/>
+          <w:szCs w:val="20"/>
+          <w:lang w:eastAsia="pt-BR"/>
+        </w:rPr>
+      </w:pPr>
+    </w:p>
+    <w:p>
+      <w:pPr>
         <w:tabs>
           <w:tab w:val="left" w:pos="916"/>
           <w:tab w:val="left" w:pos="1832"/>
@@ -5841,16 +5670,14 @@
         <w:spacing w:after="0" w:line="240" w:lineRule="auto"/>
         <w:rPr>
           <w:rFonts w:ascii="Courier New" w:eastAsia="Times New Roman" w:hAnsi="Courier New" w:cs="Courier New"/>
-          <w:color w:val="FFFFFF"/>
-          <w:sz w:val="20"/>
-          <w:szCs w:val="20"/>
-          <w:lang w:eastAsia="pt-BR"/>
-        </w:rPr>
-      </w:pPr>
-      <w:r>
-        <w:rPr>
-          <w:rFonts w:ascii="Courier New" w:eastAsia="Times New Roman" w:hAnsi="Courier New" w:cs="Courier New"/>
-          <w:color w:val="FFFFFF"/>
+          <w:sz w:val="20"/>
+          <w:szCs w:val="20"/>
+          <w:lang w:eastAsia="pt-BR"/>
+        </w:rPr>
+      </w:pPr>
+      <w:r>
+        <w:rPr>
+          <w:rFonts w:ascii="Courier New" w:eastAsia="Times New Roman" w:hAnsi="Courier New" w:cs="Courier New"/>
           <w:sz w:val="20"/>
           <w:szCs w:val="20"/>
           <w:lang w:eastAsia="pt-BR"/>
@@ -5860,7 +5687,6 @@
     </w:p>
     <w:p>
       <w:pPr>
-        <w:shd w:val="clear" w:color="auto" w:fill="1B1B1B"/>
         <w:tabs>
           <w:tab w:val="left" w:pos="916"/>
           <w:tab w:val="left" w:pos="1832"/>
@@ -5882,16 +5708,14 @@
         <w:spacing w:after="0" w:line="240" w:lineRule="auto"/>
         <w:rPr>
           <w:rFonts w:ascii="Courier New" w:eastAsia="Times New Roman" w:hAnsi="Courier New" w:cs="Courier New"/>
-          <w:color w:val="FFFFFF"/>
-          <w:sz w:val="20"/>
-          <w:szCs w:val="20"/>
-          <w:lang w:eastAsia="pt-BR"/>
-        </w:rPr>
-      </w:pPr>
-      <w:r>
-        <w:rPr>
-          <w:rFonts w:ascii="Courier New" w:eastAsia="Times New Roman" w:hAnsi="Courier New" w:cs="Courier New"/>
-          <w:color w:val="FFFFFF"/>
+          <w:sz w:val="20"/>
+          <w:szCs w:val="20"/>
+          <w:lang w:eastAsia="pt-BR"/>
+        </w:rPr>
+      </w:pPr>
+      <w:r>
+        <w:rPr>
+          <w:rFonts w:ascii="Courier New" w:eastAsia="Times New Roman" w:hAnsi="Courier New" w:cs="Courier New"/>
           <w:sz w:val="20"/>
           <w:szCs w:val="20"/>
           <w:lang w:eastAsia="pt-BR"/>
@@ -5901,7 +5725,6 @@
     </w:p>
     <w:p>
       <w:pPr>
-        <w:shd w:val="clear" w:color="auto" w:fill="1B1B1B"/>
         <w:tabs>
           <w:tab w:val="left" w:pos="916"/>
           <w:tab w:val="left" w:pos="1832"/>
@@ -5923,16 +5746,14 @@
         <w:spacing w:after="0" w:line="240" w:lineRule="auto"/>
         <w:rPr>
           <w:rFonts w:ascii="Courier New" w:eastAsia="Times New Roman" w:hAnsi="Courier New" w:cs="Courier New"/>
-          <w:color w:val="FFFFFF"/>
-          <w:sz w:val="20"/>
-          <w:szCs w:val="20"/>
-          <w:lang w:eastAsia="pt-BR"/>
-        </w:rPr>
-      </w:pPr>
-      <w:r>
-        <w:rPr>
-          <w:rFonts w:ascii="Courier New" w:eastAsia="Times New Roman" w:hAnsi="Courier New" w:cs="Courier New"/>
-          <w:color w:val="FFFFFF"/>
+          <w:sz w:val="20"/>
+          <w:szCs w:val="20"/>
+          <w:lang w:eastAsia="pt-BR"/>
+        </w:rPr>
+      </w:pPr>
+      <w:r>
+        <w:rPr>
+          <w:rFonts w:ascii="Courier New" w:eastAsia="Times New Roman" w:hAnsi="Courier New" w:cs="Courier New"/>
           <w:sz w:val="20"/>
           <w:szCs w:val="20"/>
           <w:lang w:eastAsia="pt-BR"/>
@@ -5942,43 +5763,17 @@
     </w:p>
     <w:p>
       <w:pPr>
-        <w:shd w:val="clear" w:color="auto" w:fill="1B1B1B"/>
-        <w:spacing w:after="0" w:line="240" w:lineRule="auto"/>
-        <w:rPr>
-          <w:rFonts w:ascii="Segoe UI" w:eastAsia="Times New Roman" w:hAnsi="Segoe UI" w:cs="Segoe UI"/>
-          <w:color w:val="FFFFFF"/>
-          <w:sz w:val="24"/>
-          <w:szCs w:val="24"/>
-          <w:lang w:eastAsia="pt-BR"/>
-        </w:rPr>
-      </w:pPr>
-      <w:r>
-        <w:rPr>
-          <w:rFonts w:ascii="Segoe UI" w:eastAsia="Times New Roman" w:hAnsi="Segoe UI" w:cs="Segoe UI"/>
-          <w:color w:val="FFFFFF"/>
-          <w:sz w:val="24"/>
-          <w:szCs w:val="24"/>
-          <w:lang w:eastAsia="pt-BR"/>
-        </w:rPr>
-        <w:t>Copy to Clipboard</w:t>
-      </w:r>
-    </w:p>
-    <w:p>
-      <w:pPr>
-        <w:shd w:val="clear" w:color="auto" w:fill="1B1B1B"/>
         <w:spacing w:before="100" w:beforeAutospacing="1" w:after="100" w:afterAutospacing="1" w:line="240" w:lineRule="auto"/>
         <w:rPr>
           <w:rFonts w:ascii="Segoe UI" w:eastAsia="Times New Roman" w:hAnsi="Segoe UI" w:cs="Segoe UI"/>
-          <w:color w:val="FFFFFF"/>
-          <w:sz w:val="24"/>
-          <w:szCs w:val="24"/>
-          <w:lang w:eastAsia="pt-BR"/>
-        </w:rPr>
-      </w:pPr>
-      <w:r>
-        <w:rPr>
-          <w:rFonts w:ascii="Segoe UI" w:eastAsia="Times New Roman" w:hAnsi="Segoe UI" w:cs="Segoe UI"/>
-          <w:color w:val="FFFFFF"/>
+          <w:sz w:val="24"/>
+          <w:szCs w:val="24"/>
+          <w:lang w:eastAsia="pt-BR"/>
+        </w:rPr>
+      </w:pPr>
+      <w:r>
+        <w:rPr>
+          <w:rFonts w:ascii="Segoe UI" w:eastAsia="Times New Roman" w:hAnsi="Segoe UI" w:cs="Segoe UI"/>
           <w:sz w:val="24"/>
           <w:szCs w:val="24"/>
           <w:lang w:eastAsia="pt-BR"/>
@@ -5988,7 +5783,6 @@
     </w:p>
     <w:p>
       <w:pPr>
-        <w:shd w:val="clear" w:color="auto" w:fill="1B1B1B"/>
         <w:tabs>
           <w:tab w:val="left" w:pos="916"/>
           <w:tab w:val="left" w:pos="1832"/>
@@ -6010,16 +5804,14 @@
         <w:spacing w:after="0" w:line="240" w:lineRule="auto"/>
         <w:rPr>
           <w:rFonts w:ascii="Courier New" w:eastAsia="Times New Roman" w:hAnsi="Courier New" w:cs="Courier New"/>
-          <w:color w:val="FFFFFF"/>
-          <w:sz w:val="20"/>
-          <w:szCs w:val="20"/>
-          <w:lang w:eastAsia="pt-BR"/>
-        </w:rPr>
-      </w:pPr>
-      <w:r>
-        <w:rPr>
-          <w:rFonts w:ascii="Courier New" w:eastAsia="Times New Roman" w:hAnsi="Courier New" w:cs="Courier New"/>
-          <w:color w:val="FFFFFF"/>
+          <w:sz w:val="20"/>
+          <w:szCs w:val="20"/>
+          <w:lang w:eastAsia="pt-BR"/>
+        </w:rPr>
+      </w:pPr>
+      <w:r>
+        <w:rPr>
+          <w:rFonts w:ascii="Courier New" w:eastAsia="Times New Roman" w:hAnsi="Courier New" w:cs="Courier New"/>
           <w:sz w:val="20"/>
           <w:szCs w:val="20"/>
           <w:lang w:eastAsia="pt-BR"/>
@@ -6029,7 +5821,6 @@
     </w:p>
     <w:p>
       <w:pPr>
-        <w:shd w:val="clear" w:color="auto" w:fill="1B1B1B"/>
         <w:tabs>
           <w:tab w:val="left" w:pos="916"/>
           <w:tab w:val="left" w:pos="1832"/>
@@ -6051,16 +5842,14 @@
         <w:spacing w:after="0" w:line="240" w:lineRule="auto"/>
         <w:rPr>
           <w:rFonts w:ascii="Courier New" w:eastAsia="Times New Roman" w:hAnsi="Courier New" w:cs="Courier New"/>
-          <w:color w:val="FFFFFF"/>
-          <w:sz w:val="20"/>
-          <w:szCs w:val="20"/>
-          <w:lang w:eastAsia="pt-BR"/>
-        </w:rPr>
-      </w:pPr>
-      <w:r>
-        <w:rPr>
-          <w:rFonts w:ascii="Courier New" w:eastAsia="Times New Roman" w:hAnsi="Courier New" w:cs="Courier New"/>
-          <w:color w:val="FFFFFF"/>
+          <w:sz w:val="20"/>
+          <w:szCs w:val="20"/>
+          <w:lang w:eastAsia="pt-BR"/>
+        </w:rPr>
+      </w:pPr>
+      <w:r>
+        <w:rPr>
+          <w:rFonts w:ascii="Courier New" w:eastAsia="Times New Roman" w:hAnsi="Courier New" w:cs="Courier New"/>
           <w:sz w:val="20"/>
           <w:szCs w:val="20"/>
           <w:lang w:eastAsia="pt-BR"/>
@@ -6070,7 +5859,6 @@
     </w:p>
     <w:p>
       <w:pPr>
-        <w:shd w:val="clear" w:color="auto" w:fill="1B1B1B"/>
         <w:tabs>
           <w:tab w:val="left" w:pos="916"/>
           <w:tab w:val="left" w:pos="1832"/>
@@ -6092,16 +5880,14 @@
         <w:spacing w:after="0" w:line="240" w:lineRule="auto"/>
         <w:rPr>
           <w:rFonts w:ascii="Courier New" w:eastAsia="Times New Roman" w:hAnsi="Courier New" w:cs="Courier New"/>
-          <w:color w:val="FFFFFF"/>
-          <w:sz w:val="20"/>
-          <w:szCs w:val="20"/>
-          <w:lang w:eastAsia="pt-BR"/>
-        </w:rPr>
-      </w:pPr>
-      <w:r>
-        <w:rPr>
-          <w:rFonts w:ascii="Courier New" w:eastAsia="Times New Roman" w:hAnsi="Courier New" w:cs="Courier New"/>
-          <w:color w:val="FFFFFF"/>
+          <w:sz w:val="20"/>
+          <w:szCs w:val="20"/>
+          <w:lang w:eastAsia="pt-BR"/>
+        </w:rPr>
+      </w:pPr>
+      <w:r>
+        <w:rPr>
+          <w:rFonts w:ascii="Courier New" w:eastAsia="Times New Roman" w:hAnsi="Courier New" w:cs="Courier New"/>
           <w:sz w:val="20"/>
           <w:szCs w:val="20"/>
           <w:lang w:eastAsia="pt-BR"/>
@@ -6111,43 +5897,17 @@
     </w:p>
     <w:p>
       <w:pPr>
-        <w:shd w:val="clear" w:color="auto" w:fill="1B1B1B"/>
-        <w:spacing w:after="0" w:line="240" w:lineRule="auto"/>
-        <w:rPr>
-          <w:rFonts w:ascii="Segoe UI" w:eastAsia="Times New Roman" w:hAnsi="Segoe UI" w:cs="Segoe UI"/>
-          <w:color w:val="FFFFFF"/>
-          <w:sz w:val="24"/>
-          <w:szCs w:val="24"/>
-          <w:lang w:eastAsia="pt-BR"/>
-        </w:rPr>
-      </w:pPr>
-      <w:r>
-        <w:rPr>
-          <w:rFonts w:ascii="Segoe UI" w:eastAsia="Times New Roman" w:hAnsi="Segoe UI" w:cs="Segoe UI"/>
-          <w:color w:val="FFFFFF"/>
-          <w:sz w:val="24"/>
-          <w:szCs w:val="24"/>
-          <w:lang w:eastAsia="pt-BR"/>
-        </w:rPr>
-        <w:t>Copy to Clipboard</w:t>
-      </w:r>
-    </w:p>
-    <w:p>
-      <w:pPr>
-        <w:shd w:val="clear" w:color="auto" w:fill="1B1B1B"/>
         <w:spacing w:before="100" w:beforeAutospacing="1" w:after="100" w:afterAutospacing="1" w:line="240" w:lineRule="auto"/>
         <w:rPr>
           <w:rFonts w:ascii="Segoe UI" w:eastAsia="Times New Roman" w:hAnsi="Segoe UI" w:cs="Segoe UI"/>
-          <w:color w:val="FFFFFF"/>
-          <w:sz w:val="24"/>
-          <w:szCs w:val="24"/>
-          <w:lang w:eastAsia="pt-BR"/>
-        </w:rPr>
-      </w:pPr>
-      <w:r>
-        <w:rPr>
-          <w:rFonts w:ascii="Segoe UI" w:eastAsia="Times New Roman" w:hAnsi="Segoe UI" w:cs="Segoe UI"/>
-          <w:color w:val="FFFFFF"/>
+          <w:sz w:val="24"/>
+          <w:szCs w:val="24"/>
+          <w:lang w:eastAsia="pt-BR"/>
+        </w:rPr>
+      </w:pPr>
+      <w:r>
+        <w:rPr>
+          <w:rFonts w:ascii="Segoe UI" w:eastAsia="Times New Roman" w:hAnsi="Segoe UI" w:cs="Segoe UI"/>
           <w:sz w:val="24"/>
           <w:szCs w:val="24"/>
           <w:lang w:eastAsia="pt-BR"/>
@@ -6157,7 +5917,6 @@
     </w:p>
     <w:p>
       <w:pPr>
-        <w:shd w:val="clear" w:color="auto" w:fill="1B1B1B"/>
         <w:tabs>
           <w:tab w:val="left" w:pos="916"/>
           <w:tab w:val="left" w:pos="1832"/>
@@ -6179,16 +5938,14 @@
         <w:spacing w:after="0" w:line="240" w:lineRule="auto"/>
         <w:rPr>
           <w:rFonts w:ascii="Courier New" w:eastAsia="Times New Roman" w:hAnsi="Courier New" w:cs="Courier New"/>
-          <w:color w:val="FFFFFF"/>
-          <w:sz w:val="20"/>
-          <w:szCs w:val="20"/>
-          <w:lang w:eastAsia="pt-BR"/>
-        </w:rPr>
-      </w:pPr>
-      <w:r>
-        <w:rPr>
-          <w:rFonts w:ascii="Courier New" w:eastAsia="Times New Roman" w:hAnsi="Courier New" w:cs="Courier New"/>
-          <w:color w:val="FFFFFF"/>
+          <w:sz w:val="20"/>
+          <w:szCs w:val="20"/>
+          <w:lang w:eastAsia="pt-BR"/>
+        </w:rPr>
+      </w:pPr>
+      <w:r>
+        <w:rPr>
+          <w:rFonts w:ascii="Courier New" w:eastAsia="Times New Roman" w:hAnsi="Courier New" w:cs="Courier New"/>
           <w:sz w:val="20"/>
           <w:szCs w:val="20"/>
           <w:lang w:eastAsia="pt-BR"/>
@@ -6198,44 +5955,17 @@
     </w:p>
     <w:p>
       <w:pPr>
-        <w:shd w:val="clear" w:color="auto" w:fill="1B1B1B"/>
-        <w:spacing w:after="0" w:line="240" w:lineRule="auto"/>
-        <w:rPr>
-          <w:rFonts w:ascii="Segoe UI" w:eastAsia="Times New Roman" w:hAnsi="Segoe UI" w:cs="Segoe UI"/>
-          <w:color w:val="FFFFFF"/>
-          <w:sz w:val="24"/>
-          <w:szCs w:val="24"/>
-          <w:lang w:eastAsia="pt-BR"/>
-        </w:rPr>
-      </w:pPr>
-      <w:r>
-        <w:rPr>
-          <w:rFonts w:ascii="Segoe UI" w:eastAsia="Times New Roman" w:hAnsi="Segoe UI" w:cs="Segoe UI"/>
-          <w:color w:val="FFFFFF"/>
-          <w:sz w:val="24"/>
-          <w:szCs w:val="24"/>
-          <w:lang w:eastAsia="pt-BR"/>
-        </w:rPr>
-        <w:lastRenderedPageBreak/>
-        <w:t>Copy to Clipboard</w:t>
-      </w:r>
-    </w:p>
-    <w:p>
-      <w:pPr>
-        <w:shd w:val="clear" w:color="auto" w:fill="1B1B1B"/>
         <w:spacing w:before="100" w:beforeAutospacing="1" w:after="100" w:afterAutospacing="1" w:line="240" w:lineRule="auto"/>
         <w:rPr>
           <w:rFonts w:ascii="Segoe UI" w:eastAsia="Times New Roman" w:hAnsi="Segoe UI" w:cs="Segoe UI"/>
-          <w:color w:val="FFFFFF"/>
-          <w:sz w:val="24"/>
-          <w:szCs w:val="24"/>
-          <w:lang w:eastAsia="pt-BR"/>
-        </w:rPr>
-      </w:pPr>
-      <w:r>
-        <w:rPr>
-          <w:rFonts w:ascii="Segoe UI" w:eastAsia="Times New Roman" w:hAnsi="Segoe UI" w:cs="Segoe UI"/>
-          <w:color w:val="FFFFFF"/>
+          <w:sz w:val="24"/>
+          <w:szCs w:val="24"/>
+          <w:lang w:eastAsia="pt-BR"/>
+        </w:rPr>
+      </w:pPr>
+      <w:r>
+        <w:rPr>
+          <w:rFonts w:ascii="Segoe UI" w:eastAsia="Times New Roman" w:hAnsi="Segoe UI" w:cs="Segoe UI"/>
           <w:sz w:val="24"/>
           <w:szCs w:val="24"/>
           <w:lang w:eastAsia="pt-BR"/>
@@ -6245,7 +5975,6 @@
     </w:p>
     <w:p>
       <w:pPr>
-        <w:shd w:val="clear" w:color="auto" w:fill="1B1B1B"/>
         <w:tabs>
           <w:tab w:val="left" w:pos="916"/>
           <w:tab w:val="left" w:pos="1832"/>
@@ -6267,26 +5996,24 @@
         <w:spacing w:after="0" w:line="240" w:lineRule="auto"/>
         <w:rPr>
           <w:rFonts w:ascii="Courier New" w:eastAsia="Times New Roman" w:hAnsi="Courier New" w:cs="Courier New"/>
-          <w:color w:val="FFFFFF"/>
-          <w:sz w:val="20"/>
-          <w:szCs w:val="20"/>
-          <w:lang w:eastAsia="pt-BR"/>
-        </w:rPr>
-      </w:pPr>
-      <w:r>
-        <w:rPr>
-          <w:rFonts w:ascii="Courier New" w:eastAsia="Times New Roman" w:hAnsi="Courier New" w:cs="Courier New"/>
-          <w:color w:val="FFFFFF"/>
-          <w:sz w:val="20"/>
-          <w:szCs w:val="20"/>
-          <w:lang w:eastAsia="pt-BR"/>
-        </w:rPr>
+          <w:sz w:val="20"/>
+          <w:szCs w:val="20"/>
+          <w:lang w:eastAsia="pt-BR"/>
+        </w:rPr>
+      </w:pPr>
+      <w:r>
+        <w:rPr>
+          <w:rFonts w:ascii="Courier New" w:eastAsia="Times New Roman" w:hAnsi="Courier New" w:cs="Courier New"/>
+          <w:sz w:val="20"/>
+          <w:szCs w:val="20"/>
+          <w:lang w:eastAsia="pt-BR"/>
+        </w:rPr>
+        <w:lastRenderedPageBreak/>
         <w:t>var anotherGreeting = function() {</w:t>
       </w:r>
     </w:p>
     <w:p>
       <w:pPr>
-        <w:shd w:val="clear" w:color="auto" w:fill="1B1B1B"/>
         <w:tabs>
           <w:tab w:val="left" w:pos="916"/>
           <w:tab w:val="left" w:pos="1832"/>
@@ -6308,16 +6035,14 @@
         <w:spacing w:after="0" w:line="240" w:lineRule="auto"/>
         <w:rPr>
           <w:rFonts w:ascii="Courier New" w:eastAsia="Times New Roman" w:hAnsi="Courier New" w:cs="Courier New"/>
-          <w:color w:val="FFFFFF"/>
-          <w:sz w:val="20"/>
-          <w:szCs w:val="20"/>
-          <w:lang w:eastAsia="pt-BR"/>
-        </w:rPr>
-      </w:pPr>
-      <w:r>
-        <w:rPr>
-          <w:rFonts w:ascii="Courier New" w:eastAsia="Times New Roman" w:hAnsi="Courier New" w:cs="Courier New"/>
-          <w:color w:val="FFFFFF"/>
+          <w:sz w:val="20"/>
+          <w:szCs w:val="20"/>
+          <w:lang w:eastAsia="pt-BR"/>
+        </w:rPr>
+      </w:pPr>
+      <w:r>
+        <w:rPr>
+          <w:rFonts w:ascii="Courier New" w:eastAsia="Times New Roman" w:hAnsi="Courier New" w:cs="Courier New"/>
           <w:sz w:val="20"/>
           <w:szCs w:val="20"/>
           <w:lang w:eastAsia="pt-BR"/>
@@ -6327,7 +6052,6 @@
     </w:p>
     <w:p>
       <w:pPr>
-        <w:shd w:val="clear" w:color="auto" w:fill="1B1B1B"/>
         <w:tabs>
           <w:tab w:val="left" w:pos="916"/>
           <w:tab w:val="left" w:pos="1832"/>
@@ -6349,16 +6073,14 @@
         <w:spacing w:after="0" w:line="240" w:lineRule="auto"/>
         <w:rPr>
           <w:rFonts w:ascii="Courier New" w:eastAsia="Times New Roman" w:hAnsi="Courier New" w:cs="Courier New"/>
-          <w:color w:val="FFFFFF"/>
-          <w:sz w:val="20"/>
-          <w:szCs w:val="20"/>
-          <w:lang w:eastAsia="pt-BR"/>
-        </w:rPr>
-      </w:pPr>
-      <w:r>
-        <w:rPr>
-          <w:rFonts w:ascii="Courier New" w:eastAsia="Times New Roman" w:hAnsi="Courier New" w:cs="Courier New"/>
-          <w:color w:val="FFFFFF"/>
+          <w:sz w:val="20"/>
+          <w:szCs w:val="20"/>
+          <w:lang w:eastAsia="pt-BR"/>
+        </w:rPr>
+      </w:pPr>
+      <w:r>
+        <w:rPr>
+          <w:rFonts w:ascii="Courier New" w:eastAsia="Times New Roman" w:hAnsi="Courier New" w:cs="Courier New"/>
           <w:sz w:val="20"/>
           <w:szCs w:val="20"/>
           <w:lang w:eastAsia="pt-BR"/>
@@ -6368,43 +6090,17 @@
     </w:p>
     <w:p>
       <w:pPr>
-        <w:shd w:val="clear" w:color="auto" w:fill="1B1B1B"/>
-        <w:spacing w:after="0" w:line="240" w:lineRule="auto"/>
-        <w:rPr>
-          <w:rFonts w:ascii="Segoe UI" w:eastAsia="Times New Roman" w:hAnsi="Segoe UI" w:cs="Segoe UI"/>
-          <w:color w:val="FFFFFF"/>
-          <w:sz w:val="24"/>
-          <w:szCs w:val="24"/>
-          <w:lang w:eastAsia="pt-BR"/>
-        </w:rPr>
-      </w:pPr>
-      <w:r>
-        <w:rPr>
-          <w:rFonts w:ascii="Segoe UI" w:eastAsia="Times New Roman" w:hAnsi="Segoe UI" w:cs="Segoe UI"/>
-          <w:color w:val="FFFFFF"/>
-          <w:sz w:val="24"/>
-          <w:szCs w:val="24"/>
-          <w:lang w:eastAsia="pt-BR"/>
-        </w:rPr>
-        <w:t>Copy to Clipboard</w:t>
-      </w:r>
-    </w:p>
-    <w:p>
-      <w:pPr>
-        <w:shd w:val="clear" w:color="auto" w:fill="1B1B1B"/>
         <w:spacing w:before="100" w:beforeAutospacing="1" w:after="100" w:afterAutospacing="1" w:line="240" w:lineRule="auto"/>
         <w:rPr>
           <w:rFonts w:ascii="Segoe UI" w:eastAsia="Times New Roman" w:hAnsi="Segoe UI" w:cs="Segoe UI"/>
-          <w:color w:val="FFFFFF"/>
-          <w:sz w:val="24"/>
-          <w:szCs w:val="24"/>
-          <w:lang w:eastAsia="pt-BR"/>
-        </w:rPr>
-      </w:pPr>
-      <w:r>
-        <w:rPr>
-          <w:rFonts w:ascii="Segoe UI" w:eastAsia="Times New Roman" w:hAnsi="Segoe UI" w:cs="Segoe UI"/>
-          <w:color w:val="FFFFFF"/>
+          <w:sz w:val="24"/>
+          <w:szCs w:val="24"/>
+          <w:lang w:eastAsia="pt-BR"/>
+        </w:rPr>
+      </w:pPr>
+      <w:r>
+        <w:rPr>
+          <w:rFonts w:ascii="Segoe UI" w:eastAsia="Times New Roman" w:hAnsi="Segoe UI" w:cs="Segoe UI"/>
           <w:sz w:val="24"/>
           <w:szCs w:val="24"/>
           <w:lang w:eastAsia="pt-BR"/>
@@ -6414,7 +6110,6 @@
     </w:p>
     <w:p>
       <w:pPr>
-        <w:shd w:val="clear" w:color="auto" w:fill="1B1B1B"/>
         <w:tabs>
           <w:tab w:val="left" w:pos="916"/>
           <w:tab w:val="left" w:pos="1832"/>
@@ -6436,16 +6131,14 @@
         <w:spacing w:after="0" w:line="240" w:lineRule="auto"/>
         <w:rPr>
           <w:rFonts w:ascii="Courier New" w:eastAsia="Times New Roman" w:hAnsi="Courier New" w:cs="Courier New"/>
-          <w:color w:val="FFFFFF"/>
-          <w:sz w:val="20"/>
-          <w:szCs w:val="20"/>
-          <w:lang w:eastAsia="pt-BR"/>
-        </w:rPr>
-      </w:pPr>
-      <w:r>
-        <w:rPr>
-          <w:rFonts w:ascii="Courier New" w:eastAsia="Times New Roman" w:hAnsi="Courier New" w:cs="Courier New"/>
-          <w:color w:val="FFFFFF"/>
+          <w:sz w:val="20"/>
+          <w:szCs w:val="20"/>
+          <w:lang w:eastAsia="pt-BR"/>
+        </w:rPr>
+      </w:pPr>
+      <w:r>
+        <w:rPr>
+          <w:rFonts w:ascii="Courier New" w:eastAsia="Times New Roman" w:hAnsi="Courier New" w:cs="Courier New"/>
           <w:sz w:val="20"/>
           <w:szCs w:val="20"/>
           <w:lang w:eastAsia="pt-BR"/>
@@ -6455,7 +6148,6 @@
     </w:p>
     <w:p>
       <w:pPr>
-        <w:shd w:val="clear" w:color="auto" w:fill="1B1B1B"/>
         <w:tabs>
           <w:tab w:val="left" w:pos="916"/>
           <w:tab w:val="left" w:pos="1832"/>
@@ -6477,16 +6169,14 @@
         <w:spacing w:after="0" w:line="240" w:lineRule="auto"/>
         <w:rPr>
           <w:rFonts w:ascii="Courier New" w:eastAsia="Times New Roman" w:hAnsi="Courier New" w:cs="Courier New"/>
-          <w:color w:val="FFFFFF"/>
-          <w:sz w:val="20"/>
-          <w:szCs w:val="20"/>
-          <w:lang w:eastAsia="pt-BR"/>
-        </w:rPr>
-      </w:pPr>
-      <w:r>
-        <w:rPr>
-          <w:rFonts w:ascii="Courier New" w:eastAsia="Times New Roman" w:hAnsi="Courier New" w:cs="Courier New"/>
-          <w:color w:val="FFFFFF"/>
+          <w:sz w:val="20"/>
+          <w:szCs w:val="20"/>
+          <w:lang w:eastAsia="pt-BR"/>
+        </w:rPr>
+      </w:pPr>
+      <w:r>
+        <w:rPr>
+          <w:rFonts w:ascii="Courier New" w:eastAsia="Times New Roman" w:hAnsi="Courier New" w:cs="Courier New"/>
           <w:sz w:val="20"/>
           <w:szCs w:val="20"/>
           <w:lang w:eastAsia="pt-BR"/>
@@ -6496,43 +6186,17 @@
     </w:p>
     <w:p>
       <w:pPr>
-        <w:shd w:val="clear" w:color="auto" w:fill="1B1B1B"/>
-        <w:spacing w:after="0" w:line="240" w:lineRule="auto"/>
-        <w:rPr>
-          <w:rFonts w:ascii="Segoe UI" w:eastAsia="Times New Roman" w:hAnsi="Segoe UI" w:cs="Segoe UI"/>
-          <w:color w:val="FFFFFF"/>
-          <w:sz w:val="24"/>
-          <w:szCs w:val="24"/>
-          <w:lang w:eastAsia="pt-BR"/>
-        </w:rPr>
-      </w:pPr>
-      <w:r>
-        <w:rPr>
-          <w:rFonts w:ascii="Segoe UI" w:eastAsia="Times New Roman" w:hAnsi="Segoe UI" w:cs="Segoe UI"/>
-          <w:color w:val="FFFFFF"/>
-          <w:sz w:val="24"/>
-          <w:szCs w:val="24"/>
-          <w:lang w:eastAsia="pt-BR"/>
-        </w:rPr>
-        <w:t>Copy to Clipboard</w:t>
-      </w:r>
-    </w:p>
-    <w:p>
-      <w:pPr>
-        <w:shd w:val="clear" w:color="auto" w:fill="1B1B1B"/>
         <w:spacing w:before="100" w:beforeAutospacing="1" w:after="100" w:afterAutospacing="1" w:line="240" w:lineRule="auto"/>
         <w:rPr>
           <w:rFonts w:ascii="Segoe UI" w:eastAsia="Times New Roman" w:hAnsi="Segoe UI" w:cs="Segoe UI"/>
-          <w:color w:val="FFFFFF"/>
-          <w:sz w:val="24"/>
-          <w:szCs w:val="24"/>
-          <w:lang w:eastAsia="pt-BR"/>
-        </w:rPr>
-      </w:pPr>
-      <w:r>
-        <w:rPr>
-          <w:rFonts w:ascii="Segoe UI" w:eastAsia="Times New Roman" w:hAnsi="Segoe UI" w:cs="Segoe UI"/>
-          <w:color w:val="FFFFFF"/>
+          <w:sz w:val="24"/>
+          <w:szCs w:val="24"/>
+          <w:lang w:eastAsia="pt-BR"/>
+        </w:rPr>
+      </w:pPr>
+      <w:r>
+        <w:rPr>
+          <w:rFonts w:ascii="Segoe UI" w:eastAsia="Times New Roman" w:hAnsi="Segoe UI" w:cs="Segoe UI"/>
           <w:sz w:val="24"/>
           <w:szCs w:val="24"/>
           <w:lang w:eastAsia="pt-BR"/>
@@ -6542,7 +6206,6 @@
     </w:p>
     <w:p>
       <w:pPr>
-        <w:shd w:val="clear" w:color="auto" w:fill="1B1B1B"/>
         <w:tabs>
           <w:tab w:val="left" w:pos="916"/>
           <w:tab w:val="left" w:pos="1832"/>
@@ -6564,16 +6227,14 @@
         <w:spacing w:after="0" w:line="240" w:lineRule="auto"/>
         <w:rPr>
           <w:rFonts w:ascii="Courier New" w:eastAsia="Times New Roman" w:hAnsi="Courier New" w:cs="Courier New"/>
-          <w:color w:val="FFFFFF"/>
-          <w:sz w:val="20"/>
-          <w:szCs w:val="20"/>
-          <w:lang w:eastAsia="pt-BR"/>
-        </w:rPr>
-      </w:pPr>
-      <w:r>
-        <w:rPr>
-          <w:rFonts w:ascii="Courier New" w:eastAsia="Times New Roman" w:hAnsi="Courier New" w:cs="Courier New"/>
-          <w:color w:val="FFFFFF"/>
+          <w:sz w:val="20"/>
+          <w:szCs w:val="20"/>
+          <w:lang w:eastAsia="pt-BR"/>
+        </w:rPr>
+      </w:pPr>
+      <w:r>
+        <w:rPr>
+          <w:rFonts w:ascii="Courier New" w:eastAsia="Times New Roman" w:hAnsi="Courier New" w:cs="Courier New"/>
           <w:sz w:val="20"/>
           <w:szCs w:val="20"/>
           <w:lang w:eastAsia="pt-BR"/>
@@ -6583,7 +6244,6 @@
     </w:p>
     <w:p>
       <w:pPr>
-        <w:shd w:val="clear" w:color="auto" w:fill="1B1B1B"/>
         <w:tabs>
           <w:tab w:val="left" w:pos="916"/>
           <w:tab w:val="left" w:pos="1832"/>
@@ -6605,16 +6265,14 @@
         <w:spacing w:after="0" w:line="240" w:lineRule="auto"/>
         <w:rPr>
           <w:rFonts w:ascii="Courier New" w:eastAsia="Times New Roman" w:hAnsi="Courier New" w:cs="Courier New"/>
-          <w:color w:val="FFFFFF"/>
-          <w:sz w:val="20"/>
-          <w:szCs w:val="20"/>
-          <w:lang w:eastAsia="pt-BR"/>
-        </w:rPr>
-      </w:pPr>
-      <w:r>
-        <w:rPr>
-          <w:rFonts w:ascii="Courier New" w:eastAsia="Times New Roman" w:hAnsi="Courier New" w:cs="Courier New"/>
-          <w:color w:val="FFFFFF"/>
+          <w:sz w:val="20"/>
+          <w:szCs w:val="20"/>
+          <w:lang w:eastAsia="pt-BR"/>
+        </w:rPr>
+      </w:pPr>
+      <w:r>
+        <w:rPr>
+          <w:rFonts w:ascii="Courier New" w:eastAsia="Times New Roman" w:hAnsi="Courier New" w:cs="Courier New"/>
           <w:sz w:val="20"/>
           <w:szCs w:val="20"/>
           <w:lang w:eastAsia="pt-BR"/>
@@ -6624,7 +6282,6 @@
     </w:p>
     <w:p>
       <w:pPr>
-        <w:shd w:val="clear" w:color="auto" w:fill="1B1B1B"/>
         <w:tabs>
           <w:tab w:val="left" w:pos="916"/>
           <w:tab w:val="left" w:pos="1832"/>
@@ -6646,16 +6303,14 @@
         <w:spacing w:after="0" w:line="240" w:lineRule="auto"/>
         <w:rPr>
           <w:rFonts w:ascii="Courier New" w:eastAsia="Times New Roman" w:hAnsi="Courier New" w:cs="Courier New"/>
-          <w:color w:val="FFFFFF"/>
-          <w:sz w:val="20"/>
-          <w:szCs w:val="20"/>
-          <w:lang w:eastAsia="pt-BR"/>
-        </w:rPr>
-      </w:pPr>
-      <w:r>
-        <w:rPr>
-          <w:rFonts w:ascii="Courier New" w:eastAsia="Times New Roman" w:hAnsi="Courier New" w:cs="Courier New"/>
-          <w:color w:val="FFFFFF"/>
+          <w:sz w:val="20"/>
+          <w:szCs w:val="20"/>
+          <w:lang w:eastAsia="pt-BR"/>
+        </w:rPr>
+      </w:pPr>
+      <w:r>
+        <w:rPr>
+          <w:rFonts w:ascii="Courier New" w:eastAsia="Times New Roman" w:hAnsi="Courier New" w:cs="Courier New"/>
           <w:sz w:val="20"/>
           <w:szCs w:val="20"/>
           <w:lang w:eastAsia="pt-BR"/>
@@ -6665,43 +6320,17 @@
     </w:p>
     <w:p>
       <w:pPr>
-        <w:shd w:val="clear" w:color="auto" w:fill="1B1B1B"/>
-        <w:spacing w:after="0" w:line="240" w:lineRule="auto"/>
-        <w:rPr>
-          <w:rFonts w:ascii="Segoe UI" w:eastAsia="Times New Roman" w:hAnsi="Segoe UI" w:cs="Segoe UI"/>
-          <w:color w:val="FFFFFF"/>
-          <w:sz w:val="24"/>
-          <w:szCs w:val="24"/>
-          <w:lang w:eastAsia="pt-BR"/>
-        </w:rPr>
-      </w:pPr>
-      <w:r>
-        <w:rPr>
-          <w:rFonts w:ascii="Segoe UI" w:eastAsia="Times New Roman" w:hAnsi="Segoe UI" w:cs="Segoe UI"/>
-          <w:color w:val="FFFFFF"/>
-          <w:sz w:val="24"/>
-          <w:szCs w:val="24"/>
-          <w:lang w:eastAsia="pt-BR"/>
-        </w:rPr>
-        <w:t>Copy to Clipboard</w:t>
-      </w:r>
-    </w:p>
-    <w:p>
-      <w:pPr>
-        <w:shd w:val="clear" w:color="auto" w:fill="1B1B1B"/>
         <w:spacing w:before="100" w:beforeAutospacing="1" w:after="100" w:afterAutospacing="1" w:line="240" w:lineRule="auto"/>
         <w:rPr>
           <w:rFonts w:ascii="Segoe UI" w:eastAsia="Times New Roman" w:hAnsi="Segoe UI" w:cs="Segoe UI"/>
-          <w:color w:val="FFFFFF"/>
-          <w:sz w:val="24"/>
-          <w:szCs w:val="24"/>
-          <w:lang w:eastAsia="pt-BR"/>
-        </w:rPr>
-      </w:pPr>
-      <w:r>
-        <w:rPr>
-          <w:rFonts w:ascii="Segoe UI" w:eastAsia="Times New Roman" w:hAnsi="Segoe UI" w:cs="Segoe UI"/>
-          <w:color w:val="FFFFFF"/>
+          <w:sz w:val="24"/>
+          <w:szCs w:val="24"/>
+          <w:lang w:eastAsia="pt-BR"/>
+        </w:rPr>
+      </w:pPr>
+      <w:r>
+        <w:rPr>
+          <w:rFonts w:ascii="Segoe UI" w:eastAsia="Times New Roman" w:hAnsi="Segoe UI" w:cs="Segoe UI"/>
           <w:sz w:val="24"/>
           <w:szCs w:val="24"/>
           <w:lang w:eastAsia="pt-BR"/>
@@ -6711,7 +6340,6 @@
     </w:p>
     <w:p>
       <w:pPr>
-        <w:shd w:val="clear" w:color="auto" w:fill="1B1B1B"/>
         <w:tabs>
           <w:tab w:val="left" w:pos="916"/>
           <w:tab w:val="left" w:pos="1832"/>
@@ -6733,16 +6361,14 @@
         <w:spacing w:after="0" w:line="240" w:lineRule="auto"/>
         <w:rPr>
           <w:rFonts w:ascii="Courier New" w:eastAsia="Times New Roman" w:hAnsi="Courier New" w:cs="Courier New"/>
-          <w:color w:val="FFFFFF"/>
-          <w:sz w:val="20"/>
-          <w:szCs w:val="20"/>
-          <w:lang w:eastAsia="pt-BR"/>
-        </w:rPr>
-      </w:pPr>
-      <w:r>
-        <w:rPr>
-          <w:rFonts w:ascii="Courier New" w:eastAsia="Times New Roman" w:hAnsi="Courier New" w:cs="Courier New"/>
-          <w:color w:val="FFFFFF"/>
+          <w:sz w:val="20"/>
+          <w:szCs w:val="20"/>
+          <w:lang w:eastAsia="pt-BR"/>
+        </w:rPr>
+      </w:pPr>
+      <w:r>
+        <w:rPr>
+          <w:rFonts w:ascii="Courier New" w:eastAsia="Times New Roman" w:hAnsi="Courier New" w:cs="Courier New"/>
           <w:sz w:val="20"/>
           <w:szCs w:val="20"/>
           <w:lang w:eastAsia="pt-BR"/>
@@ -6752,7 +6378,6 @@
     </w:p>
     <w:p>
       <w:pPr>
-        <w:shd w:val="clear" w:color="auto" w:fill="1B1B1B"/>
         <w:tabs>
           <w:tab w:val="left" w:pos="916"/>
           <w:tab w:val="left" w:pos="1832"/>
@@ -6774,16 +6399,14 @@
         <w:spacing w:after="0" w:line="240" w:lineRule="auto"/>
         <w:rPr>
           <w:rFonts w:ascii="Courier New" w:eastAsia="Times New Roman" w:hAnsi="Courier New" w:cs="Courier New"/>
-          <w:color w:val="FFFFFF"/>
-          <w:sz w:val="20"/>
-          <w:szCs w:val="20"/>
-          <w:lang w:eastAsia="pt-BR"/>
-        </w:rPr>
-      </w:pPr>
-      <w:r>
-        <w:rPr>
-          <w:rFonts w:ascii="Courier New" w:eastAsia="Times New Roman" w:hAnsi="Courier New" w:cs="Courier New"/>
-          <w:color w:val="FFFFFF"/>
+          <w:sz w:val="20"/>
+          <w:szCs w:val="20"/>
+          <w:lang w:eastAsia="pt-BR"/>
+        </w:rPr>
+      </w:pPr>
+      <w:r>
+        <w:rPr>
+          <w:rFonts w:ascii="Courier New" w:eastAsia="Times New Roman" w:hAnsi="Courier New" w:cs="Courier New"/>
           <w:sz w:val="20"/>
           <w:szCs w:val="20"/>
           <w:lang w:eastAsia="pt-BR"/>
@@ -6793,7 +6416,6 @@
     </w:p>
     <w:p>
       <w:pPr>
-        <w:shd w:val="clear" w:color="auto" w:fill="1B1B1B"/>
         <w:tabs>
           <w:tab w:val="left" w:pos="916"/>
           <w:tab w:val="left" w:pos="1832"/>
@@ -6815,16 +6437,14 @@
         <w:spacing w:after="0" w:line="240" w:lineRule="auto"/>
         <w:rPr>
           <w:rFonts w:ascii="Courier New" w:eastAsia="Times New Roman" w:hAnsi="Courier New" w:cs="Courier New"/>
-          <w:color w:val="FFFFFF"/>
-          <w:sz w:val="20"/>
-          <w:szCs w:val="20"/>
-          <w:lang w:eastAsia="pt-BR"/>
-        </w:rPr>
-      </w:pPr>
-      <w:r>
-        <w:rPr>
-          <w:rFonts w:ascii="Courier New" w:eastAsia="Times New Roman" w:hAnsi="Courier New" w:cs="Courier New"/>
-          <w:color w:val="FFFFFF"/>
+          <w:sz w:val="20"/>
+          <w:szCs w:val="20"/>
+          <w:lang w:eastAsia="pt-BR"/>
+        </w:rPr>
+      </w:pPr>
+      <w:r>
+        <w:rPr>
+          <w:rFonts w:ascii="Courier New" w:eastAsia="Times New Roman" w:hAnsi="Courier New" w:cs="Courier New"/>
           <w:sz w:val="20"/>
           <w:szCs w:val="20"/>
           <w:lang w:eastAsia="pt-BR"/>
@@ -6834,7 +6454,6 @@
     </w:p>
     <w:p>
       <w:pPr>
-        <w:shd w:val="clear" w:color="auto" w:fill="1B1B1B"/>
         <w:tabs>
           <w:tab w:val="left" w:pos="916"/>
           <w:tab w:val="left" w:pos="1832"/>
@@ -6856,16 +6475,14 @@
         <w:spacing w:after="0" w:line="240" w:lineRule="auto"/>
         <w:rPr>
           <w:rFonts w:ascii="Courier New" w:eastAsia="Times New Roman" w:hAnsi="Courier New" w:cs="Courier New"/>
-          <w:color w:val="FFFFFF"/>
-          <w:sz w:val="20"/>
-          <w:szCs w:val="20"/>
-          <w:lang w:eastAsia="pt-BR"/>
-        </w:rPr>
-      </w:pPr>
-      <w:r>
-        <w:rPr>
-          <w:rFonts w:ascii="Courier New" w:eastAsia="Times New Roman" w:hAnsi="Courier New" w:cs="Courier New"/>
-          <w:color w:val="FFFFFF"/>
+          <w:sz w:val="20"/>
+          <w:szCs w:val="20"/>
+          <w:lang w:eastAsia="pt-BR"/>
+        </w:rPr>
+      </w:pPr>
+      <w:r>
+        <w:rPr>
+          <w:rFonts w:ascii="Courier New" w:eastAsia="Times New Roman" w:hAnsi="Courier New" w:cs="Courier New"/>
           <w:sz w:val="20"/>
           <w:szCs w:val="20"/>
           <w:lang w:eastAsia="pt-BR"/>
@@ -6875,7 +6492,6 @@
     </w:p>
     <w:p>
       <w:pPr>
-        <w:shd w:val="clear" w:color="auto" w:fill="1B1B1B"/>
         <w:tabs>
           <w:tab w:val="left" w:pos="916"/>
           <w:tab w:val="left" w:pos="1832"/>
@@ -6897,16 +6513,14 @@
         <w:spacing w:after="0" w:line="240" w:lineRule="auto"/>
         <w:rPr>
           <w:rFonts w:ascii="Courier New" w:eastAsia="Times New Roman" w:hAnsi="Courier New" w:cs="Courier New"/>
-          <w:color w:val="FFFFFF"/>
-          <w:sz w:val="20"/>
-          <w:szCs w:val="20"/>
-          <w:lang w:eastAsia="pt-BR"/>
-        </w:rPr>
-      </w:pPr>
-      <w:r>
-        <w:rPr>
-          <w:rFonts w:ascii="Courier New" w:eastAsia="Times New Roman" w:hAnsi="Courier New" w:cs="Courier New"/>
-          <w:color w:val="FFFFFF"/>
+          <w:sz w:val="20"/>
+          <w:szCs w:val="20"/>
+          <w:lang w:eastAsia="pt-BR"/>
+        </w:rPr>
+      </w:pPr>
+      <w:r>
+        <w:rPr>
+          <w:rFonts w:ascii="Courier New" w:eastAsia="Times New Roman" w:hAnsi="Courier New" w:cs="Courier New"/>
           <w:sz w:val="20"/>
           <w:szCs w:val="20"/>
           <w:lang w:eastAsia="pt-BR"/>
@@ -6935,43 +6549,572 @@
       </w:r>
     </w:p>
     <w:p>
+      <w:pPr>
+        <w:rPr>
+          <w:rFonts w:ascii="Segoe UI" w:hAnsi="Segoe UI" w:cs="Segoe UI"/>
+        </w:rPr>
+      </w:pPr>
+      <w:r>
+        <w:rPr>
+          <w:rFonts w:ascii="Segoe UI" w:hAnsi="Segoe UI" w:cs="Segoe UI"/>
+        </w:rPr>
+        <w:t>As mesmas regras de escopo não se aplicam a laços (ex.: </w:t>
+      </w:r>
+      <w:r>
+        <w:rPr>
+          <w:rStyle w:val="CdigoHTML"/>
+          <w:rFonts w:eastAsiaTheme="minorHAnsi"/>
+          <w:sz w:val="24"/>
+          <w:szCs w:val="24"/>
+        </w:rPr>
+        <w:t>for() { ... }</w:t>
+      </w:r>
+      <w:r>
+        <w:rPr>
+          <w:rFonts w:ascii="Segoe UI" w:hAnsi="Segoe UI" w:cs="Segoe UI"/>
+        </w:rPr>
+        <w:t>) e blocos condicionais (ex.: </w:t>
+      </w:r>
+      <w:r>
+        <w:rPr>
+          <w:rStyle w:val="CdigoHTML"/>
+          <w:rFonts w:eastAsiaTheme="minorHAnsi"/>
+          <w:sz w:val="24"/>
+          <w:szCs w:val="24"/>
+        </w:rPr>
+        <w:t>if() { ... }</w:t>
+      </w:r>
+      <w:r>
+        <w:rPr>
+          <w:rFonts w:ascii="Segoe UI" w:hAnsi="Segoe UI" w:cs="Segoe UI"/>
+        </w:rPr>
+        <w:t>) — eles parecem muito semelhantes, mas eles não são a mesma coisa! Tome cuidado para não confudir-se.</w:t>
+      </w:r>
+    </w:p>
+    <w:p>
+      <w:pPr>
+        <w:rPr>
+          <w:rFonts w:ascii="Segoe UI" w:hAnsi="Segoe UI" w:cs="Segoe UI"/>
+        </w:rPr>
+      </w:pPr>
+    </w:p>
+    <w:p>
+      <w:pPr>
+        <w:rPr>
+          <w:rFonts w:ascii="Segoe UI" w:hAnsi="Segoe UI" w:cs="Segoe UI"/>
+        </w:rPr>
+      </w:pPr>
+      <w:r>
+        <w:rPr>
+          <w:rFonts w:ascii="Segoe UI" w:hAnsi="Segoe UI" w:cs="Segoe UI"/>
+        </w:rPr>
+        <w:t>Explicação com relação ao uso ou não do parenteses após o nome de uma função...</w:t>
+      </w:r>
+    </w:p>
+    <w:p>
+      <w:pPr>
+        <w:rPr>
+          <w:rFonts w:ascii="Segoe UI" w:hAnsi="Segoe UI" w:cs="Segoe UI"/>
+        </w:rPr>
+      </w:pPr>
+      <w:r>
+        <w:rPr>
+          <w:rFonts w:ascii="Segoe UI" w:hAnsi="Segoe UI" w:cs="Segoe UI"/>
+        </w:rPr>
+        <w:t xml:space="preserve">displayMessage é o nome de uma função criada em ... </w:t>
+      </w:r>
+      <w:hyperlink r:id="rId43" w:history="1">
+        <w:r>
+          <w:rPr>
+            <w:rStyle w:val="Hyperlink"/>
+            <w:rFonts w:ascii="Segoe UI" w:hAnsi="Segoe UI" w:cs="Segoe UI"/>
+          </w:rPr>
+          <w:t>https://developer.mozilla.org/pt-BR/docs/Learn/JavaScript/Building_blocks/Build_your_own_function#chamando_a_fun%C3%A7%C3%A3o</w:t>
+        </w:r>
+      </w:hyperlink>
+      <w:r>
+        <w:rPr>
+          <w:rFonts w:ascii="Segoe UI" w:hAnsi="Segoe UI" w:cs="Segoe UI"/>
+        </w:rPr>
+        <w:t xml:space="preserve"> </w:t>
+      </w:r>
+    </w:p>
+    <w:p>
+      <w:pPr>
+        <w:numPr>
+          <w:ilvl w:val="0"/>
+          <w:numId w:val="5"/>
+        </w:numPr>
+        <w:shd w:val="clear" w:color="auto" w:fill="FFFFFF"/>
+        <w:tabs>
+          <w:tab w:val="clear" w:pos="720"/>
+          <w:tab w:val="left" w:pos="916"/>
+          <w:tab w:val="left" w:pos="1832"/>
+          <w:tab w:val="left" w:pos="2748"/>
+          <w:tab w:val="left" w:pos="3664"/>
+          <w:tab w:val="left" w:pos="4580"/>
+          <w:tab w:val="left" w:pos="5496"/>
+          <w:tab w:val="left" w:pos="6412"/>
+          <w:tab w:val="left" w:pos="7328"/>
+          <w:tab w:val="left" w:pos="8244"/>
+          <w:tab w:val="left" w:pos="9160"/>
+          <w:tab w:val="left" w:pos="10076"/>
+          <w:tab w:val="left" w:pos="10992"/>
+          <w:tab w:val="left" w:pos="11908"/>
+          <w:tab w:val="left" w:pos="12824"/>
+          <w:tab w:val="left" w:pos="13740"/>
+          <w:tab w:val="left" w:pos="14656"/>
+        </w:tabs>
+        <w:spacing w:after="0" w:line="240" w:lineRule="auto"/>
+        <w:rPr>
+          <w:rFonts w:ascii="Courier New" w:eastAsia="Times New Roman" w:hAnsi="Courier New" w:cs="Courier New"/>
+          <w:color w:val="1B1B1B"/>
+          <w:sz w:val="20"/>
+          <w:szCs w:val="20"/>
+          <w:lang w:eastAsia="pt-BR"/>
+        </w:rPr>
+      </w:pPr>
+      <w:r>
+        <w:rPr>
+          <w:rFonts w:ascii="Courier New" w:eastAsia="Times New Roman" w:hAnsi="Courier New" w:cs="Courier New"/>
+          <w:color w:val="1B1B1B"/>
+          <w:sz w:val="20"/>
+          <w:szCs w:val="20"/>
+          <w:lang w:eastAsia="pt-BR"/>
+        </w:rPr>
+        <w:t>btn.onclick = displayMessage;</w:t>
+      </w:r>
+    </w:p>
+    <w:p>
+      <w:pPr>
+        <w:shd w:val="clear" w:color="auto" w:fill="FFFFFF"/>
+        <w:spacing w:beforeAutospacing="1" w:after="0" w:afterAutospacing="1" w:line="240" w:lineRule="auto"/>
+        <w:ind w:left="720"/>
+        <w:rPr>
+          <w:rFonts w:ascii="Segoe UI" w:eastAsia="Times New Roman" w:hAnsi="Segoe UI" w:cs="Segoe UI"/>
+          <w:color w:val="1B1B1B"/>
+          <w:sz w:val="24"/>
+          <w:szCs w:val="24"/>
+          <w:lang w:eastAsia="pt-BR"/>
+        </w:rPr>
+      </w:pPr>
+      <w:r>
+        <w:rPr>
+          <w:rFonts w:ascii="Segoe UI" w:eastAsia="Times New Roman" w:hAnsi="Segoe UI" w:cs="Segoe UI"/>
+          <w:color w:val="1B1B1B"/>
+          <w:sz w:val="24"/>
+          <w:szCs w:val="24"/>
+          <w:lang w:eastAsia="pt-BR"/>
+        </w:rPr>
+        <w:t>De maneira semelhante à nossa linha  </w:t>
+      </w:r>
+      <w:r>
+        <w:rPr>
+          <w:rFonts w:ascii="Courier New" w:eastAsia="Times New Roman" w:hAnsi="Courier New" w:cs="Courier New"/>
+          <w:color w:val="1B1B1B"/>
+          <w:sz w:val="20"/>
+          <w:szCs w:val="20"/>
+          <w:lang w:eastAsia="pt-BR"/>
+        </w:rPr>
+        <w:t>closeBtn.onclick...</w:t>
+      </w:r>
+      <w:r>
+        <w:rPr>
+          <w:rFonts w:ascii="Segoe UI" w:eastAsia="Times New Roman" w:hAnsi="Segoe UI" w:cs="Segoe UI"/>
+          <w:color w:val="1B1B1B"/>
+          <w:sz w:val="24"/>
+          <w:szCs w:val="24"/>
+          <w:lang w:eastAsia="pt-BR"/>
+        </w:rPr>
+        <w:t xml:space="preserve"> dentro da função, aqui estamos chamando algum código em resposta a um botão sendo clicado. </w:t>
+      </w:r>
+    </w:p>
+    <w:p>
+      <w:pPr>
+        <w:shd w:val="clear" w:color="auto" w:fill="FFFFFF"/>
+        <w:spacing w:beforeAutospacing="1" w:after="0" w:afterAutospacing="1" w:line="240" w:lineRule="auto"/>
+        <w:ind w:left="720"/>
+        <w:rPr>
+          <w:rFonts w:ascii="Segoe UI" w:eastAsia="Times New Roman" w:hAnsi="Segoe UI" w:cs="Segoe UI"/>
+          <w:color w:val="1B1B1B"/>
+          <w:sz w:val="24"/>
+          <w:szCs w:val="24"/>
+          <w:lang w:eastAsia="pt-BR"/>
+        </w:rPr>
+      </w:pPr>
+      <w:r>
+        <w:rPr>
+          <w:rFonts w:ascii="Segoe UI" w:eastAsia="Times New Roman" w:hAnsi="Segoe UI" w:cs="Segoe UI"/>
+          <w:color w:val="1B1B1B"/>
+          <w:sz w:val="24"/>
+          <w:szCs w:val="24"/>
+          <w:lang w:eastAsia="pt-BR"/>
+        </w:rPr>
+        <w:t>Mas, neste caso, em vez de chamar uma função anônima contendo algum código, estamos chamando nosso nome de função diretamente.</w:t>
+      </w:r>
+    </w:p>
+    <w:p>
+      <w:pPr>
+        <w:shd w:val="clear" w:color="auto" w:fill="FFFFFF"/>
+        <w:spacing w:before="100" w:beforeAutospacing="1" w:after="100" w:afterAutospacing="1" w:line="240" w:lineRule="auto"/>
+        <w:rPr>
+          <w:rFonts w:ascii="Segoe UI" w:eastAsia="Times New Roman" w:hAnsi="Segoe UI" w:cs="Segoe UI"/>
+          <w:color w:val="1B1B1B"/>
+          <w:sz w:val="24"/>
+          <w:szCs w:val="24"/>
+          <w:lang w:eastAsia="pt-BR"/>
+        </w:rPr>
+      </w:pPr>
+      <w:r>
+        <w:rPr>
+          <w:rFonts w:ascii="Segoe UI" w:eastAsia="Times New Roman" w:hAnsi="Segoe UI" w:cs="Segoe UI"/>
+          <w:color w:val="1B1B1B"/>
+          <w:sz w:val="24"/>
+          <w:szCs w:val="24"/>
+          <w:lang w:eastAsia="pt-BR"/>
+        </w:rPr>
+        <w:t xml:space="preserve">Você pode estar se perguntando </w:t>
+      </w:r>
+      <w:r>
+        <w:rPr>
+          <w:rFonts w:ascii="Segoe UI" w:eastAsia="Times New Roman" w:hAnsi="Segoe UI" w:cs="Segoe UI"/>
+          <w:color w:val="1B1B1B"/>
+          <w:sz w:val="24"/>
+          <w:szCs w:val="24"/>
+          <w:highlight w:val="yellow"/>
+          <w:lang w:eastAsia="pt-BR"/>
+        </w:rPr>
+        <w:t>por que não incluímos os parênteses após o nome da função</w:t>
+      </w:r>
+      <w:r>
+        <w:rPr>
+          <w:rFonts w:ascii="Segoe UI" w:eastAsia="Times New Roman" w:hAnsi="Segoe UI" w:cs="Segoe UI"/>
+          <w:color w:val="1B1B1B"/>
+          <w:sz w:val="24"/>
+          <w:szCs w:val="24"/>
+          <w:lang w:eastAsia="pt-BR"/>
+        </w:rPr>
+        <w:t xml:space="preserve">. Isso ocorre porque não queremos chamar a função imediatamente — somente depois que o botão foi clicado. </w:t>
+      </w:r>
+    </w:p>
+    <w:p>
+      <w:pPr>
+        <w:shd w:val="clear" w:color="auto" w:fill="FFFFFF"/>
+        <w:spacing w:before="100" w:beforeAutospacing="1" w:after="100" w:afterAutospacing="1" w:line="240" w:lineRule="auto"/>
+        <w:rPr>
+          <w:rFonts w:ascii="Segoe UI" w:eastAsia="Times New Roman" w:hAnsi="Segoe UI" w:cs="Segoe UI"/>
+          <w:color w:val="1B1B1B"/>
+          <w:sz w:val="24"/>
+          <w:szCs w:val="24"/>
+          <w:lang w:eastAsia="pt-BR"/>
+        </w:rPr>
+      </w:pPr>
+      <w:r>
+        <w:rPr>
+          <w:rFonts w:ascii="Segoe UI" w:eastAsia="Times New Roman" w:hAnsi="Segoe UI" w:cs="Segoe UI"/>
+          <w:color w:val="1B1B1B"/>
+          <w:sz w:val="24"/>
+          <w:szCs w:val="24"/>
+          <w:lang w:eastAsia="pt-BR"/>
+        </w:rPr>
+        <w:t>Se você tentar mudar a linha para</w:t>
+      </w:r>
+    </w:p>
+    <w:p>
+      <w:pPr>
+        <w:shd w:val="clear" w:color="auto" w:fill="FFFFFF"/>
+        <w:tabs>
+          <w:tab w:val="left" w:pos="916"/>
+          <w:tab w:val="left" w:pos="1832"/>
+          <w:tab w:val="left" w:pos="2748"/>
+          <w:tab w:val="left" w:pos="3664"/>
+          <w:tab w:val="left" w:pos="4580"/>
+          <w:tab w:val="left" w:pos="5496"/>
+          <w:tab w:val="left" w:pos="6412"/>
+          <w:tab w:val="left" w:pos="7328"/>
+          <w:tab w:val="left" w:pos="8244"/>
+          <w:tab w:val="left" w:pos="9160"/>
+          <w:tab w:val="left" w:pos="10076"/>
+          <w:tab w:val="left" w:pos="10992"/>
+          <w:tab w:val="left" w:pos="11908"/>
+          <w:tab w:val="left" w:pos="12824"/>
+          <w:tab w:val="left" w:pos="13740"/>
+          <w:tab w:val="left" w:pos="14656"/>
+        </w:tabs>
+        <w:spacing w:after="0" w:line="240" w:lineRule="auto"/>
+        <w:rPr>
+          <w:rFonts w:ascii="Courier New" w:eastAsia="Times New Roman" w:hAnsi="Courier New" w:cs="Courier New"/>
+          <w:color w:val="1B1B1B"/>
+          <w:sz w:val="20"/>
+          <w:szCs w:val="20"/>
+          <w:lang w:eastAsia="pt-BR"/>
+        </w:rPr>
+      </w:pPr>
+      <w:r>
+        <w:rPr>
+          <w:rFonts w:ascii="Courier New" w:eastAsia="Times New Roman" w:hAnsi="Courier New" w:cs="Courier New"/>
+          <w:color w:val="1B1B1B"/>
+          <w:sz w:val="20"/>
+          <w:szCs w:val="20"/>
+          <w:lang w:eastAsia="pt-BR"/>
+        </w:rPr>
+        <w:t>btn.onclick = displayMessage();</w:t>
+      </w:r>
+    </w:p>
+    <w:p>
+      <w:pPr>
+        <w:shd w:val="clear" w:color="auto" w:fill="FFFFFF"/>
+        <w:spacing w:before="100" w:beforeAutospacing="1" w:after="100" w:afterAutospacing="1" w:line="240" w:lineRule="auto"/>
+        <w:rPr>
+          <w:rFonts w:ascii="Segoe UI" w:eastAsia="Times New Roman" w:hAnsi="Segoe UI" w:cs="Segoe UI"/>
+          <w:color w:val="1B1B1B"/>
+          <w:sz w:val="24"/>
+          <w:szCs w:val="24"/>
+          <w:lang w:eastAsia="pt-BR"/>
+        </w:rPr>
+      </w:pPr>
+      <w:r>
+        <w:rPr>
+          <w:rFonts w:ascii="Segoe UI" w:eastAsia="Times New Roman" w:hAnsi="Segoe UI" w:cs="Segoe UI"/>
+          <w:color w:val="1B1B1B"/>
+          <w:sz w:val="24"/>
+          <w:szCs w:val="24"/>
+          <w:lang w:eastAsia="pt-BR"/>
+        </w:rPr>
+        <w:t xml:space="preserve">e salvar e recarregar, você verá que </w:t>
+      </w:r>
+      <w:r>
+        <w:rPr>
+          <w:rFonts w:ascii="Segoe UI" w:eastAsia="Times New Roman" w:hAnsi="Segoe UI" w:cs="Segoe UI"/>
+          <w:b/>
+          <w:color w:val="1B1B1B"/>
+          <w:sz w:val="24"/>
+          <w:szCs w:val="24"/>
+          <w:lang w:eastAsia="pt-BR"/>
+        </w:rPr>
+        <w:t>a caixa de mensagem aparece sem que o botão seja clicado!</w:t>
+      </w:r>
+      <w:r>
+        <w:rPr>
+          <w:rFonts w:ascii="Segoe UI" w:eastAsia="Times New Roman" w:hAnsi="Segoe UI" w:cs="Segoe UI"/>
+          <w:color w:val="1B1B1B"/>
+          <w:sz w:val="24"/>
+          <w:szCs w:val="24"/>
+          <w:lang w:eastAsia="pt-BR"/>
+        </w:rPr>
+        <w:t xml:space="preserve"> </w:t>
+      </w:r>
+    </w:p>
+    <w:p>
+      <w:pPr>
+        <w:shd w:val="clear" w:color="auto" w:fill="FFFFFF"/>
+        <w:spacing w:before="100" w:beforeAutospacing="1" w:after="100" w:afterAutospacing="1" w:line="240" w:lineRule="auto"/>
+        <w:rPr>
+          <w:rFonts w:ascii="Segoe UI" w:eastAsia="Times New Roman" w:hAnsi="Segoe UI" w:cs="Segoe UI"/>
+          <w:color w:val="1B1B1B"/>
+          <w:sz w:val="24"/>
+          <w:szCs w:val="24"/>
+          <w:lang w:eastAsia="pt-BR"/>
+        </w:rPr>
+      </w:pPr>
+      <w:r>
+        <w:rPr>
+          <w:rFonts w:ascii="Segoe UI" w:eastAsia="Times New Roman" w:hAnsi="Segoe UI" w:cs="Segoe UI"/>
+          <w:color w:val="1B1B1B"/>
+          <w:sz w:val="24"/>
+          <w:szCs w:val="24"/>
+          <w:lang w:eastAsia="pt-BR"/>
+        </w:rPr>
+        <w:lastRenderedPageBreak/>
+        <w:t>Os parênteses neste contexto são às vezes chamados de "</w:t>
+      </w:r>
+      <w:r>
+        <w:rPr>
+          <w:rFonts w:ascii="Segoe UI" w:eastAsia="Times New Roman" w:hAnsi="Segoe UI" w:cs="Segoe UI"/>
+          <w:color w:val="1B1B1B"/>
+          <w:sz w:val="24"/>
+          <w:szCs w:val="24"/>
+          <w:u w:val="single"/>
+          <w:lang w:eastAsia="pt-BR"/>
+        </w:rPr>
+        <w:t>operador de invocação de função</w:t>
+      </w:r>
+      <w:r>
+        <w:rPr>
+          <w:rFonts w:ascii="Segoe UI" w:eastAsia="Times New Roman" w:hAnsi="Segoe UI" w:cs="Segoe UI"/>
+          <w:color w:val="1B1B1B"/>
+          <w:sz w:val="24"/>
+          <w:szCs w:val="24"/>
+          <w:u w:val="single"/>
+          <w:lang w:eastAsia="pt-BR"/>
+        </w:rPr>
+        <w:t xml:space="preserve"> imediata</w:t>
+      </w:r>
+      <w:r>
+        <w:rPr>
+          <w:rFonts w:ascii="Segoe UI" w:eastAsia="Times New Roman" w:hAnsi="Segoe UI" w:cs="Segoe UI"/>
+          <w:color w:val="1B1B1B"/>
+          <w:sz w:val="24"/>
+          <w:szCs w:val="24"/>
+          <w:lang w:eastAsia="pt-BR"/>
+        </w:rPr>
+        <w:t xml:space="preserve">". </w:t>
+      </w:r>
+    </w:p>
+    <w:p>
+      <w:pPr>
+        <w:shd w:val="clear" w:color="auto" w:fill="FFFFFF"/>
+        <w:spacing w:before="100" w:beforeAutospacing="1" w:after="100" w:afterAutospacing="1" w:line="240" w:lineRule="auto"/>
+        <w:rPr>
+          <w:rFonts w:ascii="Segoe UI" w:eastAsia="Times New Roman" w:hAnsi="Segoe UI" w:cs="Segoe UI"/>
+          <w:color w:val="1B1B1B"/>
+          <w:sz w:val="24"/>
+          <w:szCs w:val="24"/>
+          <w:lang w:eastAsia="pt-BR"/>
+        </w:rPr>
+      </w:pPr>
+      <w:r>
+        <w:rPr>
+          <w:rFonts w:ascii="Segoe UI" w:eastAsia="Times New Roman" w:hAnsi="Segoe UI" w:cs="Segoe UI"/>
+          <w:color w:val="1B1B1B"/>
+          <w:sz w:val="24"/>
+          <w:szCs w:val="24"/>
+          <w:lang w:eastAsia="pt-BR"/>
+        </w:rPr>
+        <w:t xml:space="preserve">Você só os usa quando deseja executar a função imediatamente no escopo atual. </w:t>
+      </w:r>
+    </w:p>
+    <w:p>
+      <w:pPr>
+        <w:shd w:val="clear" w:color="auto" w:fill="FFFFFF"/>
+        <w:spacing w:before="100" w:beforeAutospacing="1" w:after="100" w:afterAutospacing="1" w:line="240" w:lineRule="auto"/>
+        <w:rPr>
+          <w:rFonts w:ascii="Segoe UI" w:eastAsia="Times New Roman" w:hAnsi="Segoe UI" w:cs="Segoe UI"/>
+          <w:color w:val="1B1B1B"/>
+          <w:sz w:val="24"/>
+          <w:szCs w:val="24"/>
+          <w:lang w:eastAsia="pt-BR"/>
+        </w:rPr>
+      </w:pPr>
+      <w:r>
+        <w:rPr>
+          <w:rFonts w:ascii="Segoe UI" w:eastAsia="Times New Roman" w:hAnsi="Segoe UI" w:cs="Segoe UI"/>
+          <w:color w:val="1B1B1B"/>
+          <w:sz w:val="24"/>
+          <w:szCs w:val="24"/>
+          <w:lang w:eastAsia="pt-BR"/>
+        </w:rPr>
+        <w:t>No mesmo sentido, o código dentro da função anônima não é executado imediatamente, pois está dentro do escopo da função.</w:t>
+      </w:r>
+    </w:p>
+    <w:p>
+      <w:pPr>
+        <w:rPr>
+          <w:u w:val="single"/>
+        </w:rPr>
+      </w:pPr>
+    </w:p>
+    <w:p>
+      <w:pPr>
+        <w:rPr>
+          <w:u w:val="single"/>
+        </w:rPr>
+      </w:pPr>
+      <w:r>
+        <w:rPr>
+          <w:u w:val="single"/>
+        </w:rPr>
+        <w:t>Exemplo 1</w:t>
+      </w:r>
+    </w:p>
+    <w:p>
+      <w:r>
+        <w:t>      btn.onclick = displayMessage;</w:t>
+      </w:r>
+    </w:p>
+    <w:p>
+      <w:pPr>
+        <w:rPr>
+          <w:u w:val="single"/>
+        </w:rPr>
+      </w:pPr>
+      <w:r>
+        <w:rPr>
+          <w:u w:val="single"/>
+        </w:rPr>
+        <w:t>Exemplo 2</w:t>
+      </w:r>
+    </w:p>
+    <w:p>
+      <w:r>
+        <w:t>      btn.onclick = function() {</w:t>
+      </w:r>
+    </w:p>
+    <w:p>
+      <w:r>
+        <w:t>        displayMessage('Woo, this is a different message!');</w:t>
+      </w:r>
+    </w:p>
+    <w:p>
+      <w:r>
+        <w:t>      }</w:t>
+      </w:r>
+    </w:p>
+    <w:p>
+      <w:pPr>
+        <w:rPr>
+          <w:u w:val="single"/>
+        </w:rPr>
+      </w:pPr>
+      <w:r>
+        <w:rPr>
+          <w:rFonts w:ascii="Segoe UI" w:hAnsi="Segoe UI" w:cs="Segoe UI"/>
+          <w:color w:val="1B1B1B"/>
+          <w:shd w:val="clear" w:color="auto" w:fill="FFFFFF"/>
+        </w:rPr>
+        <w:t>Se quisermos especificar parâmetros dentro de parênteses para a função que estamos chamando</w:t>
+      </w:r>
+      <w:r>
+        <w:rPr>
+          <w:rFonts w:ascii="Segoe UI" w:hAnsi="Segoe UI" w:cs="Segoe UI"/>
+          <w:color w:val="1B1B1B"/>
+          <w:shd w:val="clear" w:color="auto" w:fill="FFFFFF"/>
+        </w:rPr>
+        <w:t xml:space="preserve"> (exemplo 2)</w:t>
+      </w:r>
+      <w:r>
+        <w:rPr>
+          <w:rFonts w:ascii="Segoe UI" w:hAnsi="Segoe UI" w:cs="Segoe UI"/>
+          <w:color w:val="1B1B1B"/>
+          <w:shd w:val="clear" w:color="auto" w:fill="FFFFFF"/>
+        </w:rPr>
+        <w:t>, então não podemos chamá-la diretamente</w:t>
+      </w:r>
+      <w:r>
+        <w:rPr>
+          <w:rFonts w:ascii="Segoe UI" w:hAnsi="Segoe UI" w:cs="Segoe UI"/>
+          <w:color w:val="1B1B1B"/>
+          <w:shd w:val="clear" w:color="auto" w:fill="FFFFFF"/>
+        </w:rPr>
+        <w:t xml:space="preserve"> (exemplo 1)</w:t>
+      </w:r>
+      <w:r>
+        <w:rPr>
+          <w:rFonts w:ascii="Segoe UI" w:hAnsi="Segoe UI" w:cs="Segoe UI"/>
+          <w:color w:val="1B1B1B"/>
+          <w:shd w:val="clear" w:color="auto" w:fill="FFFFFF"/>
+        </w:rPr>
+        <w:t xml:space="preserve"> — precisamos colocá-lo dentro de uma função anônima para que não fique no escopo imediato e,</w:t>
+      </w:r>
       <w:bookmarkStart w:id="0" w:name="_GoBack"/>
       <w:bookmarkEnd w:id="0"/>
       <w:r>
         <w:rPr>
           <w:rFonts w:ascii="Segoe UI" w:hAnsi="Segoe UI" w:cs="Segoe UI"/>
-        </w:rPr>
-        <w:t>As mesmas regras de escopo não se aplicam a laços (ex.: </w:t>
-      </w:r>
-      <w:r>
-        <w:rPr>
-          <w:rStyle w:val="CdigoHTML"/>
-          <w:rFonts w:eastAsiaTheme="minorHAnsi"/>
-          <w:sz w:val="24"/>
-          <w:szCs w:val="24"/>
-        </w:rPr>
-        <w:t>for() { ... }</w:t>
-      </w:r>
-      <w:r>
-        <w:rPr>
-          <w:rFonts w:ascii="Segoe UI" w:hAnsi="Segoe UI" w:cs="Segoe UI"/>
-        </w:rPr>
-        <w:t>) e blocos condicionais (ex.: </w:t>
-      </w:r>
-      <w:r>
-        <w:rPr>
-          <w:rStyle w:val="CdigoHTML"/>
-          <w:rFonts w:eastAsiaTheme="minorHAnsi"/>
-          <w:sz w:val="24"/>
-          <w:szCs w:val="24"/>
-        </w:rPr>
-        <w:t>if() { ... }</w:t>
-      </w:r>
-      <w:r>
-        <w:rPr>
-          <w:rFonts w:ascii="Segoe UI" w:hAnsi="Segoe UI" w:cs="Segoe UI"/>
-        </w:rPr>
-        <w:t>) — eles parecem muito semelhantes, mas eles não são a mesma coisa! Tome cuidado para não confudir-se.</w:t>
+          <w:color w:val="1B1B1B"/>
+          <w:shd w:val="clear" w:color="auto" w:fill="FFFFFF"/>
+        </w:rPr>
+        <w:t xml:space="preserve"> portanto, não seja chamado imediatamente. Agora ele não será chamado até que o botão seja clicado.</w:t>
       </w:r>
     </w:p>
     <w:sectPr>
@@ -7100,6 +7243,119 @@
     </w:lvl>
   </w:abstractNum>
   <w:abstractNum w:abstractNumId="1" w15:restartNumberingAfterBreak="0">
+    <w:nsid w:val="0C3C7B2B"/>
+    <w:multiLevelType w:val="multilevel"/>
+    <w:tmpl w:val="CE288740"/>
+    <w:lvl w:ilvl="0">
+      <w:start w:val="1"/>
+      <w:numFmt w:val="decimal"/>
+      <w:lvlText w:val="%1."/>
+      <w:lvlJc w:val="left"/>
+      <w:pPr>
+        <w:tabs>
+          <w:tab w:val="num" w:pos="720"/>
+        </w:tabs>
+        <w:ind w:left="720" w:hanging="360"/>
+      </w:pPr>
+    </w:lvl>
+    <w:lvl w:ilvl="1" w:tentative="1">
+      <w:start w:val="1"/>
+      <w:numFmt w:val="decimal"/>
+      <w:lvlText w:val="%2."/>
+      <w:lvlJc w:val="left"/>
+      <w:pPr>
+        <w:tabs>
+          <w:tab w:val="num" w:pos="1440"/>
+        </w:tabs>
+        <w:ind w:left="1440" w:hanging="360"/>
+      </w:pPr>
+    </w:lvl>
+    <w:lvl w:ilvl="2" w:tentative="1">
+      <w:start w:val="1"/>
+      <w:numFmt w:val="decimal"/>
+      <w:lvlText w:val="%3."/>
+      <w:lvlJc w:val="left"/>
+      <w:pPr>
+        <w:tabs>
+          <w:tab w:val="num" w:pos="2160"/>
+        </w:tabs>
+        <w:ind w:left="2160" w:hanging="360"/>
+      </w:pPr>
+    </w:lvl>
+    <w:lvl w:ilvl="3" w:tentative="1">
+      <w:start w:val="1"/>
+      <w:numFmt w:val="decimal"/>
+      <w:lvlText w:val="%4."/>
+      <w:lvlJc w:val="left"/>
+      <w:pPr>
+        <w:tabs>
+          <w:tab w:val="num" w:pos="2880"/>
+        </w:tabs>
+        <w:ind w:left="2880" w:hanging="360"/>
+      </w:pPr>
+    </w:lvl>
+    <w:lvl w:ilvl="4" w:tentative="1">
+      <w:start w:val="1"/>
+      <w:numFmt w:val="decimal"/>
+      <w:lvlText w:val="%5."/>
+      <w:lvlJc w:val="left"/>
+      <w:pPr>
+        <w:tabs>
+          <w:tab w:val="num" w:pos="3600"/>
+        </w:tabs>
+        <w:ind w:left="3600" w:hanging="360"/>
+      </w:pPr>
+    </w:lvl>
+    <w:lvl w:ilvl="5" w:tentative="1">
+      <w:start w:val="1"/>
+      <w:numFmt w:val="decimal"/>
+      <w:lvlText w:val="%6."/>
+      <w:lvlJc w:val="left"/>
+      <w:pPr>
+        <w:tabs>
+          <w:tab w:val="num" w:pos="4320"/>
+        </w:tabs>
+        <w:ind w:left="4320" w:hanging="360"/>
+      </w:pPr>
+    </w:lvl>
+    <w:lvl w:ilvl="6" w:tentative="1">
+      <w:start w:val="1"/>
+      <w:numFmt w:val="decimal"/>
+      <w:lvlText w:val="%7."/>
+      <w:lvlJc w:val="left"/>
+      <w:pPr>
+        <w:tabs>
+          <w:tab w:val="num" w:pos="5040"/>
+        </w:tabs>
+        <w:ind w:left="5040" w:hanging="360"/>
+      </w:pPr>
+    </w:lvl>
+    <w:lvl w:ilvl="7" w:tentative="1">
+      <w:start w:val="1"/>
+      <w:numFmt w:val="decimal"/>
+      <w:lvlText w:val="%8."/>
+      <w:lvlJc w:val="left"/>
+      <w:pPr>
+        <w:tabs>
+          <w:tab w:val="num" w:pos="5760"/>
+        </w:tabs>
+        <w:ind w:left="5760" w:hanging="360"/>
+      </w:pPr>
+    </w:lvl>
+    <w:lvl w:ilvl="8" w:tentative="1">
+      <w:start w:val="1"/>
+      <w:numFmt w:val="decimal"/>
+      <w:lvlText w:val="%9."/>
+      <w:lvlJc w:val="left"/>
+      <w:pPr>
+        <w:tabs>
+          <w:tab w:val="num" w:pos="6480"/>
+        </w:tabs>
+        <w:ind w:left="6480" w:hanging="360"/>
+      </w:pPr>
+    </w:lvl>
+  </w:abstractNum>
+  <w:abstractNum w:abstractNumId="2" w15:restartNumberingAfterBreak="0">
     <w:nsid w:val="16335947"/>
     <w:multiLevelType w:val="multilevel"/>
     <w:tmpl w:val="7F1E2D68"/>
@@ -7248,7 +7504,7 @@
       </w:rPr>
     </w:lvl>
   </w:abstractNum>
-  <w:abstractNum w:abstractNumId="2" w15:restartNumberingAfterBreak="0">
+  <w:abstractNum w:abstractNumId="3" w15:restartNumberingAfterBreak="0">
     <w:nsid w:val="56CD3F9A"/>
     <w:multiLevelType w:val="multilevel"/>
     <w:tmpl w:val="7B30418A"/>
@@ -7361,7 +7617,7 @@
       </w:pPr>
     </w:lvl>
   </w:abstractNum>
-  <w:abstractNum w:abstractNumId="3" w15:restartNumberingAfterBreak="0">
+  <w:abstractNum w:abstractNumId="4" w15:restartNumberingAfterBreak="0">
     <w:nsid w:val="65541353"/>
     <w:multiLevelType w:val="multilevel"/>
     <w:tmpl w:val="2F5E8014"/>
@@ -7478,12 +7734,15 @@
     <w:abstractNumId w:val="0"/>
   </w:num>
   <w:num w:numId="2">
+    <w:abstractNumId w:val="3"/>
+  </w:num>
+  <w:num w:numId="3">
+    <w:abstractNumId w:val="4"/>
+  </w:num>
+  <w:num w:numId="4">
     <w:abstractNumId w:val="2"/>
   </w:num>
-  <w:num w:numId="3">
-    <w:abstractNumId w:val="3"/>
-  </w:num>
-  <w:num w:numId="4">
+  <w:num w:numId="5">
     <w:abstractNumId w:val="1"/>
   </w:num>
 </w:numbering>
@@ -8407,7 +8666,7 @@
 </file>
 
 <file path=customXml/itemProps1.xml><?xml version="1.0" encoding="utf-8"?>
-<ds:datastoreItem xmlns:ds="http://schemas.openxmlformats.org/officeDocument/2006/customXml" ds:itemID="{4B707AAC-0FC3-4DCF-A3CC-A6E9E2B18159}">
+<ds:datastoreItem xmlns:ds="http://schemas.openxmlformats.org/officeDocument/2006/customXml" ds:itemID="{42543395-E305-43D5-8FB6-49833D690CA5}">
   <ds:schemaRefs>
     <ds:schemaRef ds:uri="http://schemas.openxmlformats.org/officeDocument/2006/bibliography"/>
   </ds:schemaRefs>

</xml_diff>

<commit_message>
Ex de aplicativo de pintura com link para salvar
</commit_message>
<xml_diff>
--- a/JavaScript férias.docx
+++ b/JavaScript férias.docx
@@ -5354,24 +5354,508 @@
       </w:r>
     </w:p>
     <w:p>
+      <w:pPr>
+        <w:jc w:val="center"/>
+        <w:rPr>
+          <w:b/>
+        </w:rPr>
+      </w:pPr>
       <w:hyperlink r:id="rId42" w:history="1">
         <w:r>
           <w:rPr>
             <w:rStyle w:val="Hyperlink"/>
+            <w:b/>
           </w:rPr>
-          <w:t>https://developer.mozilla.org/pt-BR/docs/Learn/JavaSc</w:t>
+          <w:t>https://developer.mozilla.org/pt-BR/docs/Web/JavaScript/Reference/Functions</w:t>
+        </w:r>
+      </w:hyperlink>
+    </w:p>
+    <w:p>
+      <w:pPr>
+        <w:pStyle w:val="Ttulo3"/>
+      </w:pPr>
+      <w:hyperlink r:id="rId43" w:anchor="a_express%C3%A3o_function_operador_function" w:tooltip="Permalink to A expressão function (Operador function)" w:history="1">
+        <w:r>
+          <w:rPr>
+            <w:rStyle w:val="Hyperlink"/>
+          </w:rPr>
+          <w:t>A expressão function (Operador </w:t>
+        </w:r>
+        <w:r>
+          <w:rPr>
+            <w:rStyle w:val="CdigoHTML"/>
+            <w:rFonts w:eastAsiaTheme="majorEastAsia"/>
+            <w:color w:val="0000FF"/>
+          </w:rPr>
+          <w:t>function</w:t>
         </w:r>
         <w:r>
           <w:rPr>
             <w:rStyle w:val="Hyperlink"/>
           </w:rPr>
-          <w:t>r</w:t>
+          <w:t>)</w:t>
+        </w:r>
+      </w:hyperlink>
+    </w:p>
+    <w:p>
+      <w:pPr>
+        <w:pStyle w:val="NormalWeb"/>
+      </w:pPr>
+      <w:r>
+        <w:t>Uma expressão function é parecida com uma declaração function e tem até a mesma sintaxe (veja </w:t>
+      </w:r>
+      <w:hyperlink r:id="rId44" w:history="1">
+        <w:r>
+          <w:rPr>
+            <w:rStyle w:val="Hyperlink"/>
+          </w:rPr>
+          <w:t>Operador function</w:t>
+        </w:r>
+      </w:hyperlink>
+      <w:r>
+        <w:t> para detalhes):</w:t>
+      </w:r>
+    </w:p>
+    <w:p>
+      <w:pPr>
+        <w:pStyle w:val="Pr-formataoHTML"/>
+      </w:pPr>
+      <w:r>
+        <w:t>function [</w:t>
+      </w:r>
+      <w:r>
+        <w:rPr>
+          <w:rStyle w:val="nfase"/>
+        </w:rPr>
+        <w:t>nome</w:t>
+      </w:r>
+      <w:r>
+        <w:t>]([</w:t>
+      </w:r>
+      <w:r>
+        <w:rPr>
+          <w:rStyle w:val="nfase"/>
+        </w:rPr>
+        <w:t>param</w:t>
+      </w:r>
+      <w:r>
+        <w:t xml:space="preserve">] [, </w:t>
+      </w:r>
+      <w:r>
+        <w:rPr>
+          <w:rStyle w:val="nfase"/>
+        </w:rPr>
+        <w:t>param</w:t>
+      </w:r>
+      <w:r>
+        <w:t xml:space="preserve">] [..., </w:t>
+      </w:r>
+      <w:r>
+        <w:rPr>
+          <w:rStyle w:val="nfase"/>
+        </w:rPr>
+        <w:t>param</w:t>
+      </w:r>
+      <w:r>
+        <w:t>]) {</w:t>
+      </w:r>
+    </w:p>
+    <w:p>
+      <w:pPr>
+        <w:pStyle w:val="Pr-formataoHTML"/>
+      </w:pPr>
+      <w:r>
+        <w:t xml:space="preserve">   </w:t>
+      </w:r>
+      <w:r>
+        <w:rPr>
+          <w:rStyle w:val="nfase"/>
+        </w:rPr>
+        <w:t>instruções</w:t>
+      </w:r>
+    </w:p>
+    <w:p>
+      <w:pPr>
+        <w:pStyle w:val="Pr-formataoHTML"/>
+      </w:pPr>
+      <w:r>
+        <w:t>}</w:t>
+      </w:r>
+    </w:p>
+    <w:p>
+      <w:r>
+        <w:rPr>
+          <w:rStyle w:val="CdigoHTML"/>
+          <w:rFonts w:eastAsiaTheme="minorHAnsi"/>
+        </w:rPr>
+        <w:t>nome</w:t>
+      </w:r>
+    </w:p>
+    <w:p>
+      <w:pPr>
+        <w:ind w:left="720"/>
+      </w:pPr>
+      <w:r>
+        <w:t>O nome da função. Pode ser omitido, e neste caso a função é conhecida como função anônima.</w:t>
+      </w:r>
+    </w:p>
+    <w:p>
+      <w:r>
+        <w:rPr>
+          <w:rStyle w:val="CdigoHTML"/>
+          <w:rFonts w:eastAsiaTheme="minorHAnsi"/>
+        </w:rPr>
+        <w:t>param</w:t>
+      </w:r>
+    </w:p>
+    <w:p>
+      <w:pPr>
+        <w:ind w:left="720"/>
+      </w:pPr>
+      <w:r>
+        <w:t>O nome de um argumento a ser passado para a função.</w:t>
+      </w:r>
+    </w:p>
+    <w:p>
+      <w:r>
+        <w:rPr>
+          <w:rStyle w:val="CdigoHTML"/>
+          <w:rFonts w:eastAsiaTheme="minorHAnsi"/>
+        </w:rPr>
+        <w:t>instruções</w:t>
+      </w:r>
+    </w:p>
+    <w:p>
+      <w:pPr>
+        <w:ind w:left="720"/>
+      </w:pPr>
+      <w:r>
+        <w:t>As instruções que formam o corpo da função.</w:t>
+      </w:r>
+    </w:p>
+    <w:p>
+      <w:pPr>
+        <w:pStyle w:val="Ttulo3"/>
+      </w:pPr>
+      <w:hyperlink r:id="rId45" w:anchor="o_gerador_de_declara%C3%A7%C3%A3o_de_fun%C3%A7%C3%A3o_instru%C3%A7%C3%A3o_function*" w:tooltip="Permalink to O gerador de declaração de função (instrução function*)" w:history="1">
+        <w:r>
+          <w:rPr>
+            <w:rStyle w:val="Hyperlink"/>
+          </w:rPr>
+          <w:t>O gerador de declaração de função (instrução </w:t>
+        </w:r>
+        <w:r>
+          <w:rPr>
+            <w:rStyle w:val="CdigoHTML"/>
+            <w:rFonts w:eastAsiaTheme="majorEastAsia"/>
+            <w:color w:val="0000FF"/>
+          </w:rPr>
+          <w:t>function*</w:t>
         </w:r>
         <w:r>
           <w:rPr>
             <w:rStyle w:val="Hyperlink"/>
           </w:rPr>
-          <w:t>ipt/Building_blocks/Functions</w:t>
+          <w:t>)</w:t>
+        </w:r>
+      </w:hyperlink>
+    </w:p>
+    <w:p>
+      <w:pPr>
+        <w:pStyle w:val="NormalWeb"/>
+        <w:spacing w:before="0" w:beforeAutospacing="0"/>
+      </w:pPr>
+      <w:r>
+        <w:rPr>
+          <w:rStyle w:val="Forte"/>
+        </w:rPr>
+        <w:t>Nota:</w:t>
+      </w:r>
+      <w:r>
+        <w:t> </w:t>
+      </w:r>
+      <w:r>
+        <w:rPr>
+          <w:highlight w:val="yellow"/>
+        </w:rPr>
+        <w:t>Expressão Arrow function</w:t>
+      </w:r>
+      <w:r>
+        <w:t xml:space="preserve"> é uma tecnologia experimental, parte da proposta do ECMAScript 6, e ainda não é amplamente suportada pelos navegadores.</w:t>
+      </w:r>
+    </w:p>
+    <w:p>
+      <w:pPr>
+        <w:pStyle w:val="NormalWeb"/>
+      </w:pPr>
+      <w:r>
+        <w:t>Uma expressão arrow function tem uma sintaxe curta e conecta seu valor lexicamente (veja </w:t>
+      </w:r>
+      <w:hyperlink r:id="rId46" w:history="1">
+        <w:r>
+          <w:rPr>
+            <w:rStyle w:val="Hyperlink"/>
+          </w:rPr>
+          <w:t>arrow functions</w:t>
+        </w:r>
+      </w:hyperlink>
+      <w:r>
+        <w:t> para mais detalhes):</w:t>
+      </w:r>
+    </w:p>
+    <w:p>
+      <w:pPr>
+        <w:pStyle w:val="Pr-formataoHTML"/>
+      </w:pPr>
+      <w:r>
+        <w:t>([param] [, param]) =&gt; {</w:t>
+      </w:r>
+    </w:p>
+    <w:p>
+      <w:pPr>
+        <w:pStyle w:val="Pr-formataoHTML"/>
+      </w:pPr>
+      <w:r>
+        <w:t xml:space="preserve">   instruções</w:t>
+      </w:r>
+    </w:p>
+    <w:p>
+      <w:pPr>
+        <w:pStyle w:val="Pr-formataoHTML"/>
+      </w:pPr>
+      <w:r>
+        <w:t>}</w:t>
+      </w:r>
+    </w:p>
+    <w:p>
+      <w:pPr>
+        <w:pStyle w:val="Pr-formataoHTML"/>
+      </w:pPr>
+    </w:p>
+    <w:p>
+      <w:pPr>
+        <w:pStyle w:val="Pr-formataoHTML"/>
+      </w:pPr>
+      <w:r>
+        <w:t>param =&gt; expressão</w:t>
+      </w:r>
+    </w:p>
+    <w:p>
+      <w:r>
+        <w:rPr>
+          <w:rStyle w:val="CdigoHTML"/>
+          <w:rFonts w:eastAsiaTheme="minorHAnsi"/>
+        </w:rPr>
+        <w:t>param</w:t>
+      </w:r>
+    </w:p>
+    <w:p>
+      <w:pPr>
+        <w:ind w:left="720"/>
+      </w:pPr>
+      <w:r>
+        <w:t>O nome de um argumento. Quando não há argumentos deve ser indicado com o uso dos parênteses ( ). Para apenas um argumento os parênteses não são obrigatórios. (por exemplo </w:t>
+      </w:r>
+      <w:r>
+        <w:rPr>
+          <w:rStyle w:val="CdigoHTML"/>
+          <w:rFonts w:eastAsiaTheme="minorHAnsi"/>
+        </w:rPr>
+        <w:t>foo =&gt; 1</w:t>
+      </w:r>
+      <w:r>
+        <w:t>)</w:t>
+      </w:r>
+    </w:p>
+    <w:p>
+      <w:r>
+        <w:rPr>
+          <w:rStyle w:val="CdigoHTML"/>
+          <w:rFonts w:eastAsiaTheme="minorHAnsi"/>
+        </w:rPr>
+        <w:t>instruções ou expressão</w:t>
+      </w:r>
+    </w:p>
+    <w:p>
+      <w:pPr>
+        <w:ind w:left="720"/>
+      </w:pPr>
+      <w:r>
+        <w:lastRenderedPageBreak/>
+        <w:t>Múltiplas instruções precisam ser envolvidas por chaves. Uma única expressão não requer chaves. A expressão também é implicitamente o valor de retorno  dessa função.</w:t>
+      </w:r>
+    </w:p>
+    <w:p>
+      <w:pPr>
+        <w:pStyle w:val="Ttulo3"/>
+      </w:pPr>
+      <w:hyperlink r:id="rId47" w:anchor="the_function_constructor" w:tooltip="Permalink to O construtor Function" w:history="1">
+        <w:r>
+          <w:rPr>
+            <w:rStyle w:val="Hyperlink"/>
+          </w:rPr>
+          <w:t>O construtor </w:t>
+        </w:r>
+        <w:r>
+          <w:rPr>
+            <w:rStyle w:val="CdigoHTML"/>
+            <w:rFonts w:eastAsiaTheme="majorEastAsia"/>
+            <w:color w:val="0000FF"/>
+          </w:rPr>
+          <w:t>Function</w:t>
+        </w:r>
+      </w:hyperlink>
+    </w:p>
+    <w:p>
+      <w:pPr>
+        <w:pStyle w:val="NormalWeb"/>
+        <w:spacing w:before="0" w:beforeAutospacing="0"/>
+      </w:pPr>
+      <w:r>
+        <w:rPr>
+          <w:rStyle w:val="Forte"/>
+        </w:rPr>
+        <w:t>Nota:</w:t>
+      </w:r>
+      <w:r>
+        <w:t> O uso do construtor Function para criar funções não é recomendado uma vez que é requerido o corpo da função como string, o que pode impedir algumas otimizações por parte do motor JS e pode também causar outros problemas.</w:t>
+      </w:r>
+    </w:p>
+    <w:p>
+      <w:pPr>
+        <w:pStyle w:val="NormalWeb"/>
+      </w:pPr>
+      <w:r>
+        <w:t>Como todos os outros objetos, objetos </w:t>
+      </w:r>
+      <w:hyperlink r:id="rId48" w:history="1">
+        <w:r>
+          <w:rPr>
+            <w:rStyle w:val="CdigoHTML"/>
+            <w:color w:val="0000FF"/>
+          </w:rPr>
+          <w:t>Function</w:t>
+        </w:r>
+      </w:hyperlink>
+      <w:r>
+        <w:t> podem ser criados usando o operador new:</w:t>
+      </w:r>
+    </w:p>
+    <w:p>
+      <w:pPr>
+        <w:pStyle w:val="Pr-formataoHTML"/>
+      </w:pPr>
+      <w:r>
+        <w:t>new Function (</w:t>
+      </w:r>
+      <w:r>
+        <w:rPr>
+          <w:rStyle w:val="nfase"/>
+        </w:rPr>
+        <w:t>arg1</w:t>
+      </w:r>
+      <w:r>
+        <w:t xml:space="preserve">, </w:t>
+      </w:r>
+      <w:r>
+        <w:rPr>
+          <w:rStyle w:val="nfase"/>
+        </w:rPr>
+        <w:t>arg2</w:t>
+      </w:r>
+      <w:r>
+        <w:t xml:space="preserve">, ... </w:t>
+      </w:r>
+      <w:r>
+        <w:rPr>
+          <w:rStyle w:val="nfase"/>
+        </w:rPr>
+        <w:t>argN</w:t>
+      </w:r>
+      <w:r>
+        <w:t xml:space="preserve">, </w:t>
+      </w:r>
+      <w:r>
+        <w:rPr>
+          <w:rStyle w:val="nfase"/>
+        </w:rPr>
+        <w:t>corpoDaFuncao</w:t>
+      </w:r>
+      <w:r>
+        <w:t>)</w:t>
+      </w:r>
+    </w:p>
+    <w:p>
+      <w:r>
+        <w:rPr>
+          <w:rStyle w:val="CdigoHTML"/>
+          <w:rFonts w:eastAsiaTheme="minorHAnsi"/>
+        </w:rPr>
+        <w:t>arg1, arg2, ... arg</w:t>
+      </w:r>
+      <w:r>
+        <w:rPr>
+          <w:rStyle w:val="nfase"/>
+          <w:rFonts w:ascii="Courier New" w:hAnsi="Courier New" w:cs="Courier New"/>
+          <w:sz w:val="20"/>
+          <w:szCs w:val="20"/>
+        </w:rPr>
+        <w:t>N</w:t>
+      </w:r>
+    </w:p>
+    <w:p>
+      <w:pPr>
+        <w:ind w:left="720"/>
+      </w:pPr>
+      <w:r>
+        <w:t>Nenhum ou mais nomes para serem usados pela função como nomes formais de argumentos. Cada um deve ser uma string em conformidade com as regras para um identificador JavaScript válido ou uma lista com tais strings separadas por vírgula; por exemplo "x", "oValor", ou "a, b".</w:t>
+      </w:r>
+    </w:p>
+    <w:p>
+      <w:r>
+        <w:rPr>
+          <w:rStyle w:val="nfase"/>
+        </w:rPr>
+        <w:t>corpoDaFuncao</w:t>
+      </w:r>
+    </w:p>
+    <w:p>
+      <w:pPr>
+        <w:ind w:left="720"/>
+      </w:pPr>
+      <w:r>
+        <w:t>Uma string contento as instruções JavaScript correspondendo a definição da função.</w:t>
+      </w:r>
+    </w:p>
+    <w:p>
+      <w:pPr>
+        <w:pStyle w:val="NormalWeb"/>
+      </w:pPr>
+      <w:r>
+        <w:t>Invocar o construtor Function como uma função (sem usar o operador new) the o mesmo efeito de invocá-lo como um construtor comum.</w:t>
+      </w:r>
+    </w:p>
+    <w:p>
+      <w:pPr>
+        <w:jc w:val="center"/>
+        <w:rPr>
+          <w:b/>
+        </w:rPr>
+      </w:pPr>
+      <w:r>
+        <w:rPr>
+          <w:b/>
+        </w:rPr>
+        <w:t>=    =   =   =   =   =   =   =   =   =</w:t>
+      </w:r>
+    </w:p>
+    <w:p>
+      <w:hyperlink r:id="rId49" w:history="1">
+        <w:r>
+          <w:rPr>
+            <w:rStyle w:val="Hyperlink"/>
+          </w:rPr>
+          <w:t>https://developer.mozilla.org/pt-BR/docs/Learn/JavaScript/Building_blocks/Functions</w:t>
         </w:r>
       </w:hyperlink>
     </w:p>
@@ -5970,6 +6454,7 @@
           <w:szCs w:val="24"/>
           <w:lang w:eastAsia="pt-BR"/>
         </w:rPr>
+        <w:lastRenderedPageBreak/>
         <w:t>Isso dá efetivamente um nome a função; você também pode atribuir uma função para ser o valor de múltiplas variáveis , por exemplo:</w:t>
       </w:r>
     </w:p>
@@ -6008,7 +6493,6 @@
           <w:szCs w:val="20"/>
           <w:lang w:eastAsia="pt-BR"/>
         </w:rPr>
-        <w:lastRenderedPageBreak/>
         <w:t>var anotherGreeting = function() {</w:t>
       </w:r>
     </w:p>
@@ -6623,7 +7107,7 @@
         </w:rPr>
         <w:t xml:space="preserve">displayMessage é o nome de uma função criada em ... </w:t>
       </w:r>
-      <w:hyperlink r:id="rId43" w:history="1">
+      <w:hyperlink r:id="rId50" w:anchor="chamando_a_fun%C3%A7%C3%A3o" w:history="1">
         <w:r>
           <w:rPr>
             <w:rStyle w:val="Hyperlink"/>
@@ -6881,6 +7365,7 @@
           <w:szCs w:val="24"/>
           <w:lang w:eastAsia="pt-BR"/>
         </w:rPr>
+        <w:lastRenderedPageBreak/>
         <w:t xml:space="preserve">e salvar e recarregar, você verá que </w:t>
       </w:r>
       <w:r>
@@ -6925,7 +7410,6 @@
           <w:szCs w:val="24"/>
           <w:lang w:eastAsia="pt-BR"/>
         </w:rPr>
-        <w:lastRenderedPageBreak/>
         <w:t>Os parênteses neste contexto são às vezes chamados de "</w:t>
       </w:r>
       <w:r>
@@ -7063,59 +7547,260 @@
     <w:p>
       <w:pPr>
         <w:rPr>
+          <w:rFonts w:ascii="Segoe UI" w:hAnsi="Segoe UI" w:cs="Segoe UI"/>
+          <w:color w:val="1B1B1B"/>
+          <w:shd w:val="clear" w:color="auto" w:fill="FFFFFF"/>
+        </w:rPr>
+      </w:pPr>
+      <w:r>
+        <w:rPr>
+          <w:rFonts w:ascii="Segoe UI" w:hAnsi="Segoe UI" w:cs="Segoe UI"/>
+          <w:color w:val="1B1B1B"/>
+          <w:shd w:val="clear" w:color="auto" w:fill="FFFFFF"/>
+        </w:rPr>
+        <w:t>Se quisermos especificar parâmetros dentro de parênteses para a função que estamos chamando (exemplo 2), então não podemos chamá-la diretamente (exemplo 1) — precisamos colocá-lo dentro de uma função anônima para que não fique no escopo imediato e, portanto, não seja chamado imediatamente. Agora ele não será chamado até que o botão seja clicado.</w:t>
+      </w:r>
+    </w:p>
+    <w:p>
+      <w:pPr>
+        <w:rPr>
+          <w:rFonts w:ascii="Segoe UI" w:hAnsi="Segoe UI" w:cs="Segoe UI"/>
+          <w:color w:val="1B1B1B"/>
+          <w:shd w:val="clear" w:color="auto" w:fill="FFFFFF"/>
+        </w:rPr>
+      </w:pPr>
+    </w:p>
+    <w:p>
+      <w:pPr>
+        <w:pStyle w:val="Ttulo1"/>
+        <w:shd w:val="clear" w:color="auto" w:fill="FFFFFF"/>
+        <w:rPr>
+          <w:rFonts w:ascii="Segoe UI" w:hAnsi="Segoe UI" w:cs="Segoe UI"/>
+          <w:color w:val="1B1B1B"/>
+        </w:rPr>
+      </w:pPr>
+      <w:r>
+        <w:rPr>
+          <w:rFonts w:ascii="Segoe UI" w:hAnsi="Segoe UI" w:cs="Segoe UI"/>
+          <w:color w:val="1B1B1B"/>
+        </w:rPr>
+        <w:t>Valores de retorno de função</w:t>
+      </w:r>
+    </w:p>
+    <w:p>
+      <w:pPr>
+        <w:rPr>
           <w:u w:val="single"/>
         </w:rPr>
       </w:pPr>
-      <w:r>
+      <w:hyperlink r:id="rId51" w:history="1">
+        <w:r>
+          <w:rPr>
+            <w:rStyle w:val="Hyperlink"/>
+          </w:rPr>
+          <w:t>https://developer.mozilla.org/pt-BR/docs/Learn/JavaScript/Building_blocks/Return_values</w:t>
+        </w:r>
+      </w:hyperlink>
+    </w:p>
+    <w:p>
+      <w:pPr>
+        <w:rPr>
+          <w:u w:val="single"/>
+        </w:rPr>
+      </w:pPr>
+    </w:p>
+    <w:p>
+      <w:pPr>
+        <w:rPr>
+          <w:b/>
+          <w:sz w:val="40"/>
+        </w:rPr>
+      </w:pPr>
+      <w:r>
+        <w:rPr>
+          <w:b/>
+          <w:sz w:val="40"/>
+        </w:rPr>
+        <w:t>Introdução a eventos</w:t>
+      </w:r>
+    </w:p>
+    <w:p>
+      <w:pPr>
+        <w:rPr>
+          <w:u w:val="single"/>
+        </w:rPr>
+      </w:pPr>
+      <w:hyperlink r:id="rId52" w:history="1">
+        <w:r>
+          <w:rPr>
+            <w:rStyle w:val="Hyperlink"/>
+          </w:rPr>
+          <w:t>https://developer.mozilla.org/pt-BR/docs/Learn/JavaScript/Building_blocks/Events</w:t>
+        </w:r>
+      </w:hyperlink>
+    </w:p>
+    <w:p>
+      <w:pPr>
         <w:rPr>
           <w:rFonts w:ascii="Segoe UI" w:hAnsi="Segoe UI" w:cs="Segoe UI"/>
           <w:color w:val="1B1B1B"/>
           <w:shd w:val="clear" w:color="auto" w:fill="FFFFFF"/>
         </w:rPr>
-        <w:t>Se quisermos especificar parâmetros dentro de parênteses para a função que estamos chamando</w:t>
-      </w:r>
+      </w:pPr>
       <w:r>
         <w:rPr>
           <w:rFonts w:ascii="Segoe UI" w:hAnsi="Segoe UI" w:cs="Segoe UI"/>
           <w:color w:val="1B1B1B"/>
           <w:shd w:val="clear" w:color="auto" w:fill="FFFFFF"/>
         </w:rPr>
-        <w:t xml:space="preserve"> (exemplo 2)</w:t>
-      </w:r>
-      <w:r>
+        <w:t>Eventos são ações ou ocorrências que acontecem no sistema que estamos desenvolvendo</w:t>
+      </w:r>
+    </w:p>
+    <w:p>
+      <w:pPr>
         <w:rPr>
           <w:rFonts w:ascii="Segoe UI" w:hAnsi="Segoe UI" w:cs="Segoe UI"/>
           <w:color w:val="1B1B1B"/>
           <w:shd w:val="clear" w:color="auto" w:fill="FFFFFF"/>
         </w:rPr>
-        <w:t>, então não podemos chamá-la diretamente</w:t>
-      </w:r>
+      </w:pPr>
       <w:r>
         <w:rPr>
           <w:rFonts w:ascii="Segoe UI" w:hAnsi="Segoe UI" w:cs="Segoe UI"/>
           <w:color w:val="1B1B1B"/>
           <w:shd w:val="clear" w:color="auto" w:fill="FFFFFF"/>
         </w:rPr>
-        <w:t xml:space="preserve"> (exemplo 1)</w:t>
-      </w:r>
+        <w:t xml:space="preserve">Lista de eventos: </w:t>
+      </w:r>
+      <w:hyperlink r:id="rId53" w:history="1">
+        <w:r>
+          <w:rPr>
+            <w:rStyle w:val="Hyperlink"/>
+            <w:rFonts w:ascii="Segoe UI" w:hAnsi="Segoe UI" w:cs="Segoe UI"/>
+            <w:shd w:val="clear" w:color="auto" w:fill="FFFFFF"/>
+          </w:rPr>
+          <w:t>https://developer.mozilla.org/en-US/docs/Web/Events</w:t>
+        </w:r>
+      </w:hyperlink>
       <w:r>
         <w:rPr>
           <w:rFonts w:ascii="Segoe UI" w:hAnsi="Segoe UI" w:cs="Segoe UI"/>
           <w:color w:val="1B1B1B"/>
           <w:shd w:val="clear" w:color="auto" w:fill="FFFFFF"/>
         </w:rPr>
-        <w:t xml:space="preserve"> — precisamos colocá-lo dentro de uma função anônima para que não fique no escopo imediato e,</w:t>
+        <w:t xml:space="preserve"> </w:t>
+      </w:r>
+    </w:p>
+    <w:p>
+      <w:pPr>
+        <w:rPr>
+          <w:rFonts w:ascii="Segoe UI" w:hAnsi="Segoe UI" w:cs="Segoe UI"/>
+          <w:color w:val="1B1B1B"/>
+          <w:shd w:val="clear" w:color="auto" w:fill="FFFFFF"/>
+          <w:lang w:val="pt-PT"/>
+        </w:rPr>
+      </w:pPr>
+      <w:r>
+        <w:rPr>
+          <w:rFonts w:ascii="Segoe UI" w:hAnsi="Segoe UI" w:cs="Segoe UI"/>
+          <w:color w:val="1B1B1B"/>
+          <w:shd w:val="clear" w:color="auto" w:fill="FFFFFF"/>
+        </w:rPr>
+        <w:t>Cada evento disponivel possui um </w:t>
+      </w:r>
+      <w:r>
+        <w:rPr>
+          <w:rStyle w:val="Forte"/>
+          <w:rFonts w:ascii="Segoe UI" w:hAnsi="Segoe UI" w:cs="Segoe UI"/>
+          <w:color w:val="1B1B1B"/>
+          <w:shd w:val="clear" w:color="auto" w:fill="FFFFFF"/>
+        </w:rPr>
+        <w:t>manipulador de eventos </w:t>
+      </w:r>
+      <w:r>
+        <w:rPr>
+          <w:rFonts w:ascii="Segoe UI" w:hAnsi="Segoe UI" w:cs="Segoe UI"/>
+          <w:color w:val="1B1B1B"/>
+          <w:shd w:val="clear" w:color="auto" w:fill="FFFFFF"/>
+        </w:rPr>
+        <w:t>(event handler), que é um bloco de código (geralmente uma função JavaScript definida pelo usuário) que será executado quando o evento for disparado. Quando esse bloco de código é definido para rodar em resposta a um evento que foi disparado, nós dizemos que estamos </w:t>
+      </w:r>
+      <w:r>
+        <w:rPr>
+          <w:rStyle w:val="Forte"/>
+          <w:rFonts w:ascii="Segoe UI" w:hAnsi="Segoe UI" w:cs="Segoe UI"/>
+          <w:color w:val="1B1B1B"/>
+          <w:shd w:val="clear" w:color="auto" w:fill="FFFFFF"/>
+        </w:rPr>
+        <w:t>registrando um manipulador de eventos</w:t>
+      </w:r>
+      <w:r>
+        <w:rPr>
+          <w:rFonts w:ascii="Segoe UI" w:hAnsi="Segoe UI" w:cs="Segoe UI"/>
+          <w:color w:val="1B1B1B"/>
+          <w:shd w:val="clear" w:color="auto" w:fill="FFFFFF"/>
+        </w:rPr>
+        <w:t>. Note que manipuladores de eventos são, em alguns casos, chamados de </w:t>
+      </w:r>
+      <w:r>
+        <w:rPr>
+          <w:rStyle w:val="Forte"/>
+          <w:rFonts w:ascii="Segoe UI" w:hAnsi="Segoe UI" w:cs="Segoe UI"/>
+          <w:color w:val="1B1B1B"/>
+          <w:shd w:val="clear" w:color="auto" w:fill="FFFFFF"/>
+        </w:rPr>
+        <w:t>ouvinte de eventos </w:t>
+      </w:r>
+      <w:r>
+        <w:rPr>
+          <w:rFonts w:ascii="Segoe UI" w:hAnsi="Segoe UI" w:cs="Segoe UI"/>
+          <w:color w:val="1B1B1B"/>
+          <w:shd w:val="clear" w:color="auto" w:fill="FFFFFF"/>
+        </w:rPr>
+        <w:t>(event listeners) — </w:t>
+      </w:r>
+      <w:r>
+        <w:rPr>
+          <w:rFonts w:ascii="Segoe UI" w:hAnsi="Segoe UI" w:cs="Segoe UI"/>
+          <w:color w:val="1B1B1B"/>
+          <w:shd w:val="clear" w:color="auto" w:fill="FFFFFF"/>
+          <w:lang w:val="pt-PT"/>
+        </w:rPr>
+        <w:t>eles são praticamente intercambiáveis para nossos propósitos, embora estritamente falando, eles trabalhem juntos. Os ouvintes escutam o evento acontecendo, e o manipulador é o codigo que roda em resposta a este acontecimento</w:t>
+      </w:r>
+      <w:r>
+        <w:rPr>
+          <w:rFonts w:ascii="Segoe UI" w:hAnsi="Segoe UI" w:cs="Segoe UI"/>
+          <w:color w:val="1B1B1B"/>
+          <w:shd w:val="clear" w:color="auto" w:fill="FFFFFF"/>
+          <w:lang w:val="pt-PT"/>
+        </w:rPr>
+        <w:t>.</w:t>
+      </w:r>
+    </w:p>
+    <w:p>
+      <w:pPr>
+        <w:rPr>
+          <w:u w:val="single"/>
+        </w:rPr>
+      </w:pPr>
+      <w:r>
+        <w:rPr>
+          <w:rStyle w:val="Forte"/>
+          <w:rFonts w:ascii="Segoe UI" w:hAnsi="Segoe UI" w:cs="Segoe UI"/>
+          <w:color w:val="4E4E4E"/>
+        </w:rPr>
+        <w:t>Nota</w:t>
+      </w:r>
+      <w:r>
+        <w:rPr>
+          <w:rFonts w:ascii="Segoe UI" w:hAnsi="Segoe UI" w:cs="Segoe UI"/>
+          <w:color w:val="4E4E4E"/>
+        </w:rPr>
+        <w:t>: É importante notar que eventos web não são parte do core da linguagem JavaScript — elas são definidas como parte das APIs JavaScript incorporadas ao navegador.</w:t>
       </w:r>
       <w:bookmarkStart w:id="0" w:name="_GoBack"/>
       <w:bookmarkEnd w:id="0"/>
-      <w:r>
-        <w:rPr>
-          <w:rFonts w:ascii="Segoe UI" w:hAnsi="Segoe UI" w:cs="Segoe UI"/>
-          <w:color w:val="1B1B1B"/>
-          <w:shd w:val="clear" w:color="auto" w:fill="FFFFFF"/>
-        </w:rPr>
-        <w:t xml:space="preserve"> portanto, não seja chamado imediatamente. Agora ele não será chamado até que o botão seja clicado.</w:t>
-      </w:r>
     </w:p>
     <w:sectPr>
       <w:pgSz w:w="11906" w:h="16838"/>
@@ -8142,6 +8827,27 @@
     <w:name w:val="Normal"/>
     <w:qFormat/>
   </w:style>
+  <w:style w:type="paragraph" w:styleId="Ttulo1">
+    <w:name w:val="heading 1"/>
+    <w:basedOn w:val="Normal"/>
+    <w:next w:val="Normal"/>
+    <w:link w:val="Ttulo1Char"/>
+    <w:uiPriority w:val="9"/>
+    <w:qFormat/>
+    <w:rsid w:val="006E7E76"/>
+    <w:pPr>
+      <w:keepNext/>
+      <w:keepLines/>
+      <w:spacing w:before="240" w:after="0"/>
+      <w:outlineLvl w:val="0"/>
+    </w:pPr>
+    <w:rPr>
+      <w:rFonts w:asciiTheme="majorHAnsi" w:eastAsiaTheme="majorEastAsia" w:hAnsiTheme="majorHAnsi" w:cstheme="majorBidi"/>
+      <w:color w:val="2F5496" w:themeColor="accent1" w:themeShade="BF"/>
+      <w:sz w:val="32"/>
+      <w:szCs w:val="32"/>
+    </w:rPr>
+  </w:style>
   <w:style w:type="paragraph" w:styleId="Ttulo3">
     <w:name w:val="heading 3"/>
     <w:basedOn w:val="Normal"/>
@@ -8396,6 +9102,19 @@
     <w:name w:val="short_text"/>
     <w:basedOn w:val="Fontepargpadro"/>
     <w:rsid w:val="00FC3135"/>
+  </w:style>
+  <w:style w:type="character" w:customStyle="1" w:styleId="Ttulo1Char">
+    <w:name w:val="Título 1 Char"/>
+    <w:basedOn w:val="Fontepargpadro"/>
+    <w:link w:val="Ttulo1"/>
+    <w:uiPriority w:val="9"/>
+    <w:rsid w:val="006E7E76"/>
+    <w:rPr>
+      <w:rFonts w:asciiTheme="majorHAnsi" w:eastAsiaTheme="majorEastAsia" w:hAnsiTheme="majorHAnsi" w:cstheme="majorBidi"/>
+      <w:color w:val="2F5496" w:themeColor="accent1" w:themeShade="BF"/>
+      <w:sz w:val="32"/>
+      <w:szCs w:val="32"/>
+    </w:rPr>
   </w:style>
 </w:styles>
 </file>
@@ -8666,7 +9385,7 @@
 </file>
 
 <file path=customXml/itemProps1.xml><?xml version="1.0" encoding="utf-8"?>
-<ds:datastoreItem xmlns:ds="http://schemas.openxmlformats.org/officeDocument/2006/customXml" ds:itemID="{42543395-E305-43D5-8FB6-49833D690CA5}">
+<ds:datastoreItem xmlns:ds="http://schemas.openxmlformats.org/officeDocument/2006/customXml" ds:itemID="{97769135-B8AE-4724-A500-43659A39D8F8}">
   <ds:schemaRefs>
     <ds:schemaRef ds:uri="http://schemas.openxmlformats.org/officeDocument/2006/bibliography"/>
   </ds:schemaRefs>

</xml_diff>

<commit_message>
html inclusão de CSS e JS
</commit_message>
<xml_diff>
--- a/JavaScript férias.docx
+++ b/JavaScript férias.docx
@@ -7781,24 +7781,808 @@
     <w:p>
       <w:pPr>
         <w:rPr>
+          <w:rFonts w:ascii="Segoe UI" w:hAnsi="Segoe UI" w:cs="Segoe UI"/>
+          <w:color w:val="4E4E4E"/>
+        </w:rPr>
+      </w:pPr>
+      <w:r>
+        <w:rPr>
+          <w:rStyle w:val="Forte"/>
+          <w:rFonts w:ascii="Segoe UI" w:hAnsi="Segoe UI" w:cs="Segoe UI"/>
+          <w:color w:val="4E4E4E"/>
+        </w:rPr>
+        <w:t>Nota</w:t>
+      </w:r>
+      <w:r>
+        <w:rPr>
+          <w:rFonts w:ascii="Segoe UI" w:hAnsi="Segoe UI" w:cs="Segoe UI"/>
+          <w:color w:val="4E4E4E"/>
+        </w:rPr>
+        <w:t>: É importante notar que eventos web não são parte do core da linguagem JavaScript — elas são definidas como parte das APIs JavaScript incorporadas ao navegador.</w:t>
+      </w:r>
+    </w:p>
+    <w:p>
+      <w:pPr>
+        <w:pStyle w:val="Ttulo3"/>
+        <w:shd w:val="clear" w:color="auto" w:fill="FFFFFF"/>
+        <w:rPr>
+          <w:rFonts w:ascii="Segoe UI" w:hAnsi="Segoe UI" w:cs="Segoe UI"/>
+          <w:color w:val="1B1B1B"/>
+        </w:rPr>
+      </w:pPr>
+      <w:hyperlink r:id="rId54" w:anchor="objetos_de_evento" w:tooltip="Permalink to Objetos de evento" w:history="1">
+        <w:r>
+          <w:rPr>
+            <w:rStyle w:val="Hyperlink"/>
+            <w:rFonts w:ascii="Segoe UI" w:hAnsi="Segoe UI" w:cs="Segoe UI"/>
+          </w:rPr>
+          <w:t>Objetos de evento</w:t>
+        </w:r>
+      </w:hyperlink>
+    </w:p>
+    <w:p>
+      <w:pPr>
+        <w:pStyle w:val="NormalWeb"/>
+        <w:shd w:val="clear" w:color="auto" w:fill="FFFFFF"/>
+        <w:rPr>
+          <w:rFonts w:ascii="Segoe UI" w:hAnsi="Segoe UI" w:cs="Segoe UI"/>
+          <w:color w:val="1B1B1B"/>
+        </w:rPr>
+      </w:pPr>
+      <w:r>
+        <w:rPr>
+          <w:rFonts w:ascii="Segoe UI" w:hAnsi="Segoe UI" w:cs="Segoe UI"/>
+          <w:color w:val="1B1B1B"/>
+        </w:rPr>
+        <w:t>Às vezes, dentro de uma função de manipulador de eventos, você pode ver um parâmetro especificado com um nome como </w:t>
+      </w:r>
+      <w:r>
+        <w:rPr>
+          <w:rStyle w:val="CdigoHTML"/>
+          <w:color w:val="1B1B1B"/>
+        </w:rPr>
+        <w:t>event</w:t>
+      </w:r>
+      <w:r>
+        <w:rPr>
+          <w:rFonts w:ascii="Segoe UI" w:hAnsi="Segoe UI" w:cs="Segoe UI"/>
+          <w:color w:val="1B1B1B"/>
+        </w:rPr>
+        <w:t>, </w:t>
+      </w:r>
+      <w:r>
+        <w:rPr>
+          <w:rStyle w:val="CdigoHTML"/>
+          <w:color w:val="1B1B1B"/>
+        </w:rPr>
+        <w:t>evt</w:t>
+      </w:r>
+      <w:r>
+        <w:rPr>
+          <w:rFonts w:ascii="Segoe UI" w:hAnsi="Segoe UI" w:cs="Segoe UI"/>
+          <w:color w:val="1B1B1B"/>
+        </w:rPr>
+        <w:t>, ou simplesmente </w:t>
+      </w:r>
+      <w:r>
+        <w:rPr>
+          <w:rStyle w:val="CdigoHTML"/>
+          <w:color w:val="1B1B1B"/>
+        </w:rPr>
+        <w:t>e</w:t>
+      </w:r>
+      <w:r>
+        <w:rPr>
+          <w:rFonts w:ascii="Segoe UI" w:hAnsi="Segoe UI" w:cs="Segoe UI"/>
+          <w:color w:val="1B1B1B"/>
+        </w:rPr>
+        <w:t>. Isso é chamado de </w:t>
+      </w:r>
+      <w:r>
+        <w:rPr>
+          <w:rStyle w:val="Forte"/>
+          <w:rFonts w:ascii="Segoe UI" w:hAnsi="Segoe UI" w:cs="Segoe UI"/>
+          <w:color w:val="1B1B1B"/>
+        </w:rPr>
+        <w:t>event object</w:t>
+      </w:r>
+      <w:r>
+        <w:rPr>
+          <w:rFonts w:ascii="Segoe UI" w:hAnsi="Segoe UI" w:cs="Segoe UI"/>
+          <w:color w:val="1B1B1B"/>
+        </w:rPr>
+        <w:t>, e é passado automaticamente para os manipuladores de eventos para fornecer recursos e informações extras</w:t>
+      </w:r>
+      <w:r>
+        <w:rPr>
+          <w:rFonts w:ascii="Segoe UI" w:hAnsi="Segoe UI" w:cs="Segoe UI"/>
+          <w:color w:val="1B1B1B"/>
+        </w:rPr>
+        <w:t>.</w:t>
+      </w:r>
+    </w:p>
+    <w:p>
+      <w:pPr>
+        <w:pStyle w:val="NormalWeb"/>
+        <w:shd w:val="clear" w:color="auto" w:fill="FFFFFF"/>
+        <w:rPr>
+          <w:rFonts w:ascii="Segoe UI" w:hAnsi="Segoe UI" w:cs="Segoe UI"/>
+          <w:color w:val="1B1B1B"/>
+        </w:rPr>
+      </w:pPr>
+      <w:r>
+        <w:rPr>
+          <w:rFonts w:ascii="Segoe UI" w:hAnsi="Segoe UI" w:cs="Segoe UI"/>
+          <w:color w:val="1B1B1B"/>
+        </w:rPr>
+        <w:t>Exemplo:</w:t>
+      </w:r>
+    </w:p>
+    <w:p>
+      <w:pPr>
+        <w:pStyle w:val="NormalWeb"/>
+        <w:shd w:val="clear" w:color="auto" w:fill="FFFFFF"/>
+        <w:rPr>
+          <w:rFonts w:ascii="Segoe UI" w:hAnsi="Segoe UI" w:cs="Segoe UI"/>
+          <w:color w:val="1B1B1B"/>
+        </w:rPr>
+      </w:pPr>
+      <w:r>
+        <w:rPr>
+          <w:rFonts w:ascii="Segoe UI" w:hAnsi="Segoe UI" w:cs="Segoe UI"/>
+          <w:color w:val="1B1B1B"/>
+        </w:rPr>
+        <w:t>function bgChange(</w:t>
+      </w:r>
+      <w:r>
+        <w:rPr>
+          <w:rFonts w:ascii="Segoe UI" w:hAnsi="Segoe UI" w:cs="Segoe UI"/>
+          <w:color w:val="1B1B1B"/>
+          <w:highlight w:val="yellow"/>
+        </w:rPr>
+        <w:t>e</w:t>
+      </w:r>
+      <w:r>
+        <w:rPr>
+          <w:rFonts w:ascii="Segoe UI" w:hAnsi="Segoe UI" w:cs="Segoe UI"/>
+          <w:color w:val="1B1B1B"/>
+        </w:rPr>
+        <w:t>) {</w:t>
+      </w:r>
+    </w:p>
+    <w:p>
+      <w:pPr>
+        <w:pStyle w:val="NormalWeb"/>
+        <w:shd w:val="clear" w:color="auto" w:fill="FFFFFF"/>
+        <w:rPr>
+          <w:rFonts w:ascii="Segoe UI" w:hAnsi="Segoe UI" w:cs="Segoe UI"/>
+          <w:color w:val="1B1B1B"/>
+        </w:rPr>
+      </w:pPr>
+      <w:r>
+        <w:rPr>
+          <w:rFonts w:ascii="Segoe UI" w:hAnsi="Segoe UI" w:cs="Segoe UI"/>
+          <w:color w:val="1B1B1B"/>
+        </w:rPr>
+        <w:t xml:space="preserve">  var rndCol = 'rgb(' + random(255) + ',' + random(255) + ',' + random(255) + ')';</w:t>
+      </w:r>
+    </w:p>
+    <w:p>
+      <w:pPr>
+        <w:pStyle w:val="NormalWeb"/>
+        <w:shd w:val="clear" w:color="auto" w:fill="FFFFFF"/>
+        <w:rPr>
+          <w:rFonts w:ascii="Segoe UI" w:hAnsi="Segoe UI" w:cs="Segoe UI"/>
+          <w:color w:val="1B1B1B"/>
+        </w:rPr>
+      </w:pPr>
+      <w:r>
+        <w:rPr>
+          <w:rFonts w:ascii="Segoe UI" w:hAnsi="Segoe UI" w:cs="Segoe UI"/>
+          <w:color w:val="1B1B1B"/>
+        </w:rPr>
+        <w:t xml:space="preserve">  </w:t>
+      </w:r>
+      <w:r>
+        <w:rPr>
+          <w:rFonts w:ascii="Segoe UI" w:hAnsi="Segoe UI" w:cs="Segoe UI"/>
+          <w:color w:val="1B1B1B"/>
+          <w:highlight w:val="yellow"/>
+        </w:rPr>
+        <w:t>e.target</w:t>
+      </w:r>
+      <w:r>
+        <w:rPr>
+          <w:rFonts w:ascii="Segoe UI" w:hAnsi="Segoe UI" w:cs="Segoe UI"/>
+          <w:color w:val="1B1B1B"/>
+        </w:rPr>
+        <w:t>.style.backgroundColor = rndCol;</w:t>
+      </w:r>
+    </w:p>
+    <w:p>
+      <w:pPr>
+        <w:pStyle w:val="NormalWeb"/>
+        <w:shd w:val="clear" w:color="auto" w:fill="FFFFFF"/>
+        <w:rPr>
+          <w:rFonts w:ascii="Segoe UI" w:hAnsi="Segoe UI" w:cs="Segoe UI"/>
+          <w:color w:val="1B1B1B"/>
+        </w:rPr>
+      </w:pPr>
+      <w:r>
+        <w:rPr>
+          <w:rFonts w:ascii="Segoe UI" w:hAnsi="Segoe UI" w:cs="Segoe UI"/>
+          <w:color w:val="1B1B1B"/>
+        </w:rPr>
+        <w:t xml:space="preserve">  console.log(</w:t>
+      </w:r>
+      <w:r>
+        <w:rPr>
+          <w:rFonts w:ascii="Segoe UI" w:hAnsi="Segoe UI" w:cs="Segoe UI"/>
+          <w:color w:val="1B1B1B"/>
+          <w:highlight w:val="yellow"/>
+        </w:rPr>
+        <w:t>e</w:t>
+      </w:r>
+      <w:r>
+        <w:rPr>
+          <w:rFonts w:ascii="Segoe UI" w:hAnsi="Segoe UI" w:cs="Segoe UI"/>
+          <w:color w:val="1B1B1B"/>
+        </w:rPr>
+        <w:t>);</w:t>
+      </w:r>
+    </w:p>
+    <w:p>
+      <w:pPr>
+        <w:pStyle w:val="NormalWeb"/>
+        <w:shd w:val="clear" w:color="auto" w:fill="FFFFFF"/>
+        <w:rPr>
+          <w:rFonts w:ascii="Segoe UI" w:hAnsi="Segoe UI" w:cs="Segoe UI"/>
+          <w:color w:val="1B1B1B"/>
+        </w:rPr>
+      </w:pPr>
+      <w:r>
+        <w:rPr>
+          <w:rFonts w:ascii="Segoe UI" w:hAnsi="Segoe UI" w:cs="Segoe UI"/>
+          <w:color w:val="1B1B1B"/>
+        </w:rPr>
+        <w:t>}</w:t>
+      </w:r>
+    </w:p>
+    <w:p>
+      <w:pPr>
+        <w:pStyle w:val="NormalWeb"/>
+        <w:shd w:val="clear" w:color="auto" w:fill="FFFFFF"/>
+        <w:rPr>
+          <w:rFonts w:ascii="Segoe UI" w:hAnsi="Segoe UI" w:cs="Segoe UI"/>
+          <w:color w:val="1B1B1B"/>
+        </w:rPr>
+      </w:pPr>
+    </w:p>
+    <w:p>
+      <w:pPr>
+        <w:pStyle w:val="NormalWeb"/>
+        <w:shd w:val="clear" w:color="auto" w:fill="FFFFFF"/>
+        <w:rPr>
+          <w:rFonts w:ascii="Segoe UI" w:hAnsi="Segoe UI" w:cs="Segoe UI"/>
+          <w:color w:val="1B1B1B"/>
+        </w:rPr>
+      </w:pPr>
+      <w:r>
+        <w:rPr>
+          <w:rFonts w:ascii="Segoe UI" w:hAnsi="Segoe UI" w:cs="Segoe UI"/>
+          <w:color w:val="1B1B1B"/>
+        </w:rPr>
+        <w:t>btn.addEventListener('click', bgChange);</w:t>
+      </w:r>
+    </w:p>
+    <w:p>
+      <w:pPr>
+        <w:rPr>
+          <w:rFonts w:ascii="Segoe UI" w:hAnsi="Segoe UI" w:cs="Segoe UI"/>
+          <w:color w:val="1B1B1B"/>
+          <w:shd w:val="clear" w:color="auto" w:fill="FFFFFF"/>
+        </w:rPr>
+      </w:pPr>
+      <w:r>
+        <w:rPr>
+          <w:rFonts w:ascii="Segoe UI" w:hAnsi="Segoe UI" w:cs="Segoe UI"/>
+          <w:color w:val="1B1B1B"/>
+          <w:shd w:val="clear" w:color="auto" w:fill="FFFFFF"/>
+        </w:rPr>
+        <w:t>Aqui você pode ver que estamos incluindo um objeto de evento, </w:t>
+      </w:r>
+      <w:r>
+        <w:rPr>
+          <w:rStyle w:val="Forte"/>
+          <w:rFonts w:ascii="Segoe UI" w:hAnsi="Segoe UI" w:cs="Segoe UI"/>
+          <w:color w:val="1B1B1B"/>
+          <w:shd w:val="clear" w:color="auto" w:fill="FFFFFF"/>
+        </w:rPr>
+        <w:t>e</w:t>
+      </w:r>
+      <w:r>
+        <w:rPr>
+          <w:rFonts w:ascii="Segoe UI" w:hAnsi="Segoe UI" w:cs="Segoe UI"/>
+          <w:color w:val="1B1B1B"/>
+          <w:shd w:val="clear" w:color="auto" w:fill="FFFFFF"/>
+        </w:rPr>
+        <w:t>, na função, e na função definindo um estilo de cor de fundo em </w:t>
+      </w:r>
+      <w:r>
+        <w:rPr>
+          <w:rStyle w:val="CdigoHTML"/>
+          <w:rFonts w:eastAsiaTheme="minorHAnsi"/>
+          <w:color w:val="1B1B1B"/>
+          <w:sz w:val="24"/>
+          <w:szCs w:val="24"/>
+        </w:rPr>
+        <w:t>e.target</w:t>
+      </w:r>
+      <w:r>
+        <w:rPr>
+          <w:rFonts w:ascii="Segoe UI" w:hAnsi="Segoe UI" w:cs="Segoe UI"/>
+          <w:color w:val="1B1B1B"/>
+          <w:shd w:val="clear" w:color="auto" w:fill="FFFFFF"/>
+        </w:rPr>
+        <w:t> — que é o próprio botão. A propriedade </w:t>
+      </w:r>
+      <w:r>
+        <w:rPr>
+          <w:rStyle w:val="CdigoHTML"/>
+          <w:rFonts w:eastAsiaTheme="minorHAnsi"/>
+          <w:color w:val="1B1B1B"/>
+          <w:sz w:val="24"/>
+          <w:szCs w:val="24"/>
+        </w:rPr>
+        <w:t>target</w:t>
+      </w:r>
+      <w:r>
+        <w:rPr>
+          <w:rFonts w:ascii="Segoe UI" w:hAnsi="Segoe UI" w:cs="Segoe UI"/>
+          <w:color w:val="1B1B1B"/>
+          <w:shd w:val="clear" w:color="auto" w:fill="FFFFFF"/>
+        </w:rPr>
+        <w:t> do objeto de evento é sempre uma referência ao elemento em que o evento acabou de ocorrer. Portanto, neste exemplo, estamos definindo uma cor de fundo aleatória no botão, não na página.</w:t>
+      </w:r>
+    </w:p>
+    <w:p>
+      <w:pPr>
+        <w:rPr>
+          <w:rFonts w:ascii="Segoe UI" w:hAnsi="Segoe UI" w:cs="Segoe UI"/>
+          <w:color w:val="4E4E4E"/>
+        </w:rPr>
+      </w:pPr>
+      <w:r>
+        <w:rPr>
+          <w:rStyle w:val="Forte"/>
+          <w:rFonts w:ascii="Segoe UI" w:hAnsi="Segoe UI" w:cs="Segoe UI"/>
+          <w:color w:val="4E4E4E"/>
+        </w:rPr>
+        <w:t>Note</w:t>
+      </w:r>
+      <w:r>
+        <w:rPr>
+          <w:rFonts w:ascii="Segoe UI" w:hAnsi="Segoe UI" w:cs="Segoe UI"/>
+          <w:color w:val="4E4E4E"/>
+        </w:rPr>
+        <w:t>: Você pode usar qualquer nome que desejar para o objeto de evento — você só precisa escolher um nome que possa ser usado para referenciá-lo dentro da função de manipulador de eventos. </w:t>
+      </w:r>
+      <w:r>
+        <w:rPr>
+          <w:rStyle w:val="CdigoHTML"/>
+          <w:rFonts w:eastAsiaTheme="minorHAnsi"/>
+          <w:sz w:val="24"/>
+          <w:szCs w:val="24"/>
+        </w:rPr>
+        <w:t>e</w:t>
+      </w:r>
+      <w:r>
+        <w:rPr>
+          <w:rFonts w:ascii="Segoe UI" w:hAnsi="Segoe UI" w:cs="Segoe UI"/>
+          <w:color w:val="4E4E4E"/>
+        </w:rPr>
+        <w:t>/</w:t>
+      </w:r>
+      <w:r>
+        <w:rPr>
+          <w:rStyle w:val="CdigoHTML"/>
+          <w:rFonts w:eastAsiaTheme="minorHAnsi"/>
+          <w:sz w:val="24"/>
+          <w:szCs w:val="24"/>
+        </w:rPr>
+        <w:t>evt</w:t>
+      </w:r>
+      <w:r>
+        <w:rPr>
+          <w:rFonts w:ascii="Segoe UI" w:hAnsi="Segoe UI" w:cs="Segoe UI"/>
+          <w:color w:val="4E4E4E"/>
+        </w:rPr>
+        <w:t>/</w:t>
+      </w:r>
+      <w:r>
+        <w:rPr>
+          <w:rStyle w:val="CdigoHTML"/>
+          <w:rFonts w:eastAsiaTheme="minorHAnsi"/>
+          <w:sz w:val="24"/>
+          <w:szCs w:val="24"/>
+        </w:rPr>
+        <w:t>event</w:t>
+      </w:r>
+      <w:r>
+        <w:rPr>
+          <w:rFonts w:ascii="Segoe UI" w:hAnsi="Segoe UI" w:cs="Segoe UI"/>
+          <w:color w:val="4E4E4E"/>
+        </w:rPr>
+        <w:t> são mais comumente usados pelos desenvolvedores porque são curtos e fáceis de lembrar. É sempre bom manter um padrão.</w:t>
+      </w:r>
+    </w:p>
+    <w:p>
+      <w:pPr>
+        <w:rPr>
+          <w:rFonts w:ascii="Segoe UI" w:hAnsi="Segoe UI" w:cs="Segoe UI"/>
+          <w:color w:val="1B1B1B"/>
+          <w:shd w:val="clear" w:color="auto" w:fill="FFFFFF"/>
+        </w:rPr>
+      </w:pPr>
+      <w:r>
+        <w:rPr>
+          <w:rStyle w:val="CdigoHTML"/>
+          <w:rFonts w:eastAsiaTheme="majorEastAsia"/>
+          <w:color w:val="1B1B1B"/>
+          <w:sz w:val="24"/>
+          <w:szCs w:val="24"/>
+        </w:rPr>
+        <w:t>e.target</w:t>
+      </w:r>
+      <w:r>
+        <w:rPr>
+          <w:rFonts w:ascii="Segoe UI" w:hAnsi="Segoe UI" w:cs="Segoe UI"/>
+          <w:color w:val="1B1B1B"/>
+          <w:shd w:val="clear" w:color="auto" w:fill="FFFFFF"/>
+        </w:rPr>
+        <w:t> é incrivelmente útil quando você deseja definir o mesmo manipulador de eventos em vários elementos e fazer algo com todos eles quando ocorre um evento neles. Você pode, por exemplo, ter um conjunto de 16 blocos que desaparecem quando são clicados. É útil poder sempre apenas definir a coisa para desaparecer como </w:t>
+      </w:r>
+      <w:r>
+        <w:rPr>
+          <w:rStyle w:val="CdigoHTML"/>
+          <w:rFonts w:eastAsiaTheme="majorEastAsia"/>
+          <w:color w:val="1B1B1B"/>
+          <w:sz w:val="24"/>
+          <w:szCs w:val="24"/>
+        </w:rPr>
+        <w:t>e.target</w:t>
+      </w:r>
+      <w:r>
+        <w:rPr>
+          <w:rFonts w:ascii="Segoe UI" w:hAnsi="Segoe UI" w:cs="Segoe UI"/>
+          <w:color w:val="1B1B1B"/>
+          <w:shd w:val="clear" w:color="auto" w:fill="FFFFFF"/>
+        </w:rPr>
+        <w:t>, ao invés de ter que selecioná-lo de alguma forma mais difícil.</w:t>
+      </w:r>
+    </w:p>
+    <w:p>
+      <w:pPr>
+        <w:rPr>
+          <w:rFonts w:ascii="Segoe UI" w:hAnsi="Segoe UI" w:cs="Segoe UI"/>
+          <w:color w:val="1B1B1B"/>
+          <w:shd w:val="clear" w:color="auto" w:fill="FFFFFF"/>
+        </w:rPr>
+      </w:pPr>
+      <w:r>
+        <w:rPr>
+          <w:rFonts w:ascii="Segoe UI" w:hAnsi="Segoe UI" w:cs="Segoe UI"/>
+          <w:color w:val="1B1B1B"/>
+          <w:shd w:val="clear" w:color="auto" w:fill="FFFFFF"/>
+        </w:rPr>
+        <w:t> No exemplo a seguir (veja </w:t>
+      </w:r>
+      <w:hyperlink r:id="rId55" w:history="1">
+        <w:r>
+          <w:rPr>
+            <w:rStyle w:val="Hyperlink"/>
+            <w:rFonts w:ascii="Segoe UI" w:hAnsi="Segoe UI" w:cs="Segoe UI"/>
+            <w:shd w:val="clear" w:color="auto" w:fill="FFFFFF"/>
+          </w:rPr>
+          <w:t>useful-eventtarget.html</w:t>
+        </w:r>
+      </w:hyperlink>
+      <w:r>
+        <w:rPr>
+          <w:rFonts w:ascii="Segoe UI" w:hAnsi="Segoe UI" w:cs="Segoe UI"/>
+          <w:color w:val="1B1B1B"/>
+          <w:shd w:val="clear" w:color="auto" w:fill="FFFFFF"/>
+        </w:rPr>
+        <w:t> para o código-fonte completo; veja também a </w:t>
+      </w:r>
+      <w:hyperlink r:id="rId56" w:history="1">
+        <w:r>
+          <w:rPr>
+            <w:rStyle w:val="Hyperlink"/>
+            <w:rFonts w:ascii="Segoe UI" w:hAnsi="Segoe UI" w:cs="Segoe UI"/>
+            <w:shd w:val="clear" w:color="auto" w:fill="FFFFFF"/>
+          </w:rPr>
+          <w:t>execução ao vivo</w:t>
+        </w:r>
+      </w:hyperlink>
+      <w:r>
+        <w:rPr>
+          <w:rFonts w:ascii="Segoe UI" w:hAnsi="Segoe UI" w:cs="Segoe UI"/>
+          <w:color w:val="1B1B1B"/>
+          <w:shd w:val="clear" w:color="auto" w:fill="FFFFFF"/>
+        </w:rPr>
+        <w:t> aqui), criamos 16 elementos </w:t>
+      </w:r>
+      <w:hyperlink r:id="rId57" w:history="1">
+        <w:r>
+          <w:rPr>
+            <w:rStyle w:val="CdigoHTML"/>
+            <w:rFonts w:eastAsiaTheme="majorEastAsia"/>
+            <w:color w:val="0000FF"/>
+            <w:u w:val="single"/>
+            <w:shd w:val="clear" w:color="auto" w:fill="FFFFFF"/>
+          </w:rPr>
+          <w:t>&lt;div&gt;</w:t>
+        </w:r>
+      </w:hyperlink>
+      <w:r>
+        <w:rPr>
+          <w:rFonts w:ascii="Segoe UI" w:hAnsi="Segoe UI" w:cs="Segoe UI"/>
+          <w:color w:val="1B1B1B"/>
+          <w:shd w:val="clear" w:color="auto" w:fill="FFFFFF"/>
+        </w:rPr>
+        <w:t> usando JavaScript. Em seguida, selecionamos todos eles usando </w:t>
+      </w:r>
+      <w:hyperlink r:id="rId58" w:history="1">
+        <w:r>
+          <w:rPr>
+            <w:rStyle w:val="CdigoHTML"/>
+            <w:rFonts w:eastAsiaTheme="majorEastAsia"/>
+            <w:color w:val="0000FF"/>
+            <w:u w:val="single"/>
+            <w:shd w:val="clear" w:color="auto" w:fill="FFFFFF"/>
+          </w:rPr>
+          <w:t>document.querySelectorAll()</w:t>
+        </w:r>
+      </w:hyperlink>
+      <w:r>
+        <w:rPr>
+          <w:rFonts w:ascii="Segoe UI" w:hAnsi="Segoe UI" w:cs="Segoe UI"/>
+          <w:color w:val="1B1B1B"/>
+          <w:shd w:val="clear" w:color="auto" w:fill="FFFFFF"/>
+        </w:rPr>
+        <w:t>  e, em seguida, percorremos cada um deles, adicionando um manipulador onclick a cada um, de modo que uma cor aleatória seja aplicada a cada um deles quando clicados:</w:t>
+      </w:r>
+    </w:p>
+    <w:p>
+      <w:pPr>
+        <w:pStyle w:val="Ttulo4"/>
+        <w:shd w:val="clear" w:color="auto" w:fill="FFFFFF"/>
+        <w:rPr>
+          <w:rFonts w:ascii="Segoe UI" w:hAnsi="Segoe UI" w:cs="Segoe UI"/>
+          <w:color w:val="1B1B1B"/>
+          <w:spacing w:val="8"/>
+        </w:rPr>
+      </w:pPr>
+      <w:r>
+        <w:rPr>
+          <w:rFonts w:ascii="Segoe UI" w:hAnsi="Segoe UI" w:cs="Segoe UI"/>
+          <w:color w:val="1B1B1B"/>
+          <w:spacing w:val="8"/>
+        </w:rPr>
+        <w:t>Delegação de eventos</w:t>
+      </w:r>
+    </w:p>
+    <w:p>
+      <w:pPr>
+        <w:pStyle w:val="NormalWeb"/>
+        <w:shd w:val="clear" w:color="auto" w:fill="FFFFFF"/>
+        <w:rPr>
+          <w:rFonts w:ascii="Segoe UI" w:hAnsi="Segoe UI" w:cs="Segoe UI"/>
+          <w:color w:val="1B1B1B"/>
+        </w:rPr>
+      </w:pPr>
+      <w:r>
+        <w:rPr>
+          <w:rFonts w:ascii="Segoe UI" w:hAnsi="Segoe UI" w:cs="Segoe UI"/>
+          <w:color w:val="1B1B1B"/>
+        </w:rPr>
+        <w:t>O borbulhar também nos permite aproveitar a </w:t>
+      </w:r>
+      <w:r>
+        <w:rPr>
+          <w:rStyle w:val="Forte"/>
+          <w:rFonts w:ascii="Segoe UI" w:eastAsiaTheme="majorEastAsia" w:hAnsi="Segoe UI" w:cs="Segoe UI"/>
+          <w:color w:val="1B1B1B"/>
+        </w:rPr>
+        <w:t>delegação de eventos</w:t>
+      </w:r>
+      <w:r>
+        <w:rPr>
+          <w:rFonts w:ascii="Segoe UI" w:hAnsi="Segoe UI" w:cs="Segoe UI"/>
+          <w:color w:val="1B1B1B"/>
+        </w:rPr>
+        <w:t> — esse conceito depende do fato de que, se você quiser que algum código seja executado quando clicar em qualquer um de um grande número de elementos filho, você pode definir o ouvinte de evento em seu pai e ter os eventos que acontecem neles confluem com o pai, em vez de precisar definir o ouvinte de evento em cada filho individualmente.</w:t>
+      </w:r>
+    </w:p>
+    <w:p>
+      <w:pPr>
+        <w:pStyle w:val="NormalWeb"/>
+        <w:shd w:val="clear" w:color="auto" w:fill="FFFFFF"/>
+        <w:rPr>
+          <w:rFonts w:ascii="Segoe UI" w:hAnsi="Segoe UI" w:cs="Segoe UI"/>
+          <w:color w:val="1B1B1B"/>
+        </w:rPr>
+      </w:pPr>
+      <w:r>
+        <w:rPr>
+          <w:rFonts w:ascii="Segoe UI" w:hAnsi="Segoe UI" w:cs="Segoe UI"/>
+          <w:color w:val="1B1B1B"/>
+        </w:rPr>
+        <w:lastRenderedPageBreak/>
+        <w:t>Um bom exemplo é uma série de itens de lista — Se você quiser que cada um deles apareça uma mensagem quando clicado, você pode definir o ouvinte de evento </w:t>
+      </w:r>
+      <w:r>
+        <w:rPr>
+          <w:rStyle w:val="CdigoHTML"/>
+          <w:color w:val="1B1B1B"/>
+        </w:rPr>
+        <w:t>click</w:t>
+      </w:r>
+      <w:r>
+        <w:rPr>
+          <w:rFonts w:ascii="Segoe UI" w:hAnsi="Segoe UI" w:cs="Segoe UI"/>
+          <w:color w:val="1B1B1B"/>
+        </w:rPr>
+        <w:t> no pai </w:t>
+      </w:r>
+      <w:r>
+        <w:rPr>
+          <w:rStyle w:val="CdigoHTML"/>
+          <w:color w:val="1B1B1B"/>
+        </w:rPr>
+        <w:t>&lt;ul&gt;</w:t>
+      </w:r>
+      <w:r>
+        <w:rPr>
+          <w:rFonts w:ascii="Segoe UI" w:hAnsi="Segoe UI" w:cs="Segoe UI"/>
+          <w:color w:val="1B1B1B"/>
+        </w:rPr>
+        <w:t>,  e ele irá aparecer nos itens da lista.</w:t>
+      </w:r>
+    </w:p>
+    <w:p>
+      <w:pPr>
+        <w:pStyle w:val="NormalWeb"/>
+        <w:shd w:val="clear" w:color="auto" w:fill="FFFFFF"/>
+        <w:rPr>
+          <w:rFonts w:ascii="Segoe UI" w:hAnsi="Segoe UI" w:cs="Segoe UI"/>
+          <w:color w:val="1B1B1B"/>
+        </w:rPr>
+      </w:pPr>
+      <w:r>
+        <w:rPr>
+          <w:rFonts w:ascii="Segoe UI" w:hAnsi="Segoe UI" w:cs="Segoe UI"/>
+          <w:color w:val="1B1B1B"/>
+        </w:rPr>
+        <w:t>Este conceito é explicado mais adiante no blog de David Walsh, com vários exemplos — veja </w:t>
+      </w:r>
+      <w:hyperlink r:id="rId59" w:history="1">
+        <w:r>
+          <w:rPr>
+            <w:rStyle w:val="Hyperlink"/>
+            <w:rFonts w:ascii="Segoe UI" w:hAnsi="Segoe UI" w:cs="Segoe UI"/>
+          </w:rPr>
+          <w:t>Como funciona a delegação de eventos em JavaScript.</w:t>
+        </w:r>
+      </w:hyperlink>
+    </w:p>
+    <w:p>
+      <w:pPr>
+        <w:pStyle w:val="Ttulo2"/>
+        <w:shd w:val="clear" w:color="auto" w:fill="FFFFFF"/>
+        <w:rPr>
+          <w:rFonts w:ascii="Segoe UI" w:hAnsi="Segoe UI" w:cs="Segoe UI"/>
+          <w:color w:val="1B1B1B"/>
+        </w:rPr>
+      </w:pPr>
+      <w:hyperlink r:id="rId60" w:anchor="conclus%C3%A3o" w:tooltip="Permalink to Conclusão" w:history="1">
+        <w:r>
+          <w:rPr>
+            <w:rStyle w:val="Hyperlink"/>
+            <w:rFonts w:ascii="Segoe UI" w:hAnsi="Segoe UI" w:cs="Segoe UI"/>
+          </w:rPr>
+          <w:t>Conclusão</w:t>
+        </w:r>
+      </w:hyperlink>
+    </w:p>
+    <w:p>
+      <w:pPr>
+        <w:pStyle w:val="NormalWeb"/>
+        <w:shd w:val="clear" w:color="auto" w:fill="FFFFFF"/>
+        <w:rPr>
+          <w:rFonts w:ascii="Segoe UI" w:hAnsi="Segoe UI" w:cs="Segoe UI"/>
+          <w:color w:val="1B1B1B"/>
+        </w:rPr>
+      </w:pPr>
+      <w:r>
+        <w:rPr>
+          <w:rFonts w:ascii="Segoe UI" w:hAnsi="Segoe UI" w:cs="Segoe UI"/>
+          <w:color w:val="1B1B1B"/>
+        </w:rPr>
+        <w:t>Agora você deve saber tudo o que precisa saber sobre os eventos da Web nesse estágio inicial. Como mencionado acima, os eventos não são realmente parte do núcleo do JavaScript — eles são definidos nas APIs da Web do navegador.</w:t>
+      </w:r>
+    </w:p>
+    <w:p>
+      <w:pPr>
+        <w:pStyle w:val="NormalWeb"/>
+        <w:shd w:val="clear" w:color="auto" w:fill="FFFFFF"/>
+        <w:rPr>
+          <w:rFonts w:ascii="Segoe UI" w:hAnsi="Segoe UI" w:cs="Segoe UI"/>
+          <w:color w:val="1B1B1B"/>
+        </w:rPr>
+      </w:pPr>
+      <w:r>
+        <w:rPr>
+          <w:rFonts w:ascii="Segoe UI" w:hAnsi="Segoe UI" w:cs="Segoe UI"/>
+          <w:color w:val="1B1B1B"/>
+        </w:rPr>
+        <w:t>Além disso, é importante entender que os diferentes contextos nos quais o JavaScript é usado tendem a ter diferentes modelos de evento — de APIs da Web a outras áreas, como WebExtensions de navegador e Node.js (JavaScript do lado do servidor). Não esperamos que você entenda todas essas áreas agora, mas certamente ajuda a entender os fundamentos dos eventos à medida que você avança no aprendizado do desenvolvimento da web.</w:t>
+      </w:r>
+    </w:p>
+    <w:p>
+      <w:pPr>
+        <w:rPr>
           <w:u w:val="single"/>
         </w:rPr>
       </w:pPr>
-      <w:r>
-        <w:rPr>
-          <w:rStyle w:val="Forte"/>
-          <w:rFonts w:ascii="Segoe UI" w:hAnsi="Segoe UI" w:cs="Segoe UI"/>
-          <w:color w:val="4E4E4E"/>
-        </w:rPr>
-        <w:t>Nota</w:t>
-      </w:r>
-      <w:r>
-        <w:rPr>
-          <w:rFonts w:ascii="Segoe UI" w:hAnsi="Segoe UI" w:cs="Segoe UI"/>
-          <w:color w:val="4E4E4E"/>
-        </w:rPr>
-        <w:t>: É importante notar que eventos web não são parte do core da linguagem JavaScript — elas são definidas como parte das APIs JavaScript incorporadas ao navegador.</w:t>
-      </w:r>
+    </w:p>
+    <w:p>
+      <w:pPr>
+        <w:rPr>
+          <w:sz w:val="32"/>
+          <w:u w:val="single"/>
+        </w:rPr>
+      </w:pPr>
+      <w:r>
+        <w:rPr>
+          <w:sz w:val="32"/>
+          <w:u w:val="single"/>
+        </w:rPr>
+        <w:t>Galeria de Imagens</w:t>
+      </w:r>
+    </w:p>
+    <w:p>
+      <w:pPr>
+        <w:rPr>
+          <w:sz w:val="28"/>
+          <w:u w:val="single"/>
+        </w:rPr>
+      </w:pPr>
+      <w:hyperlink r:id="rId61" w:history="1">
+        <w:r>
+          <w:rPr>
+            <w:rStyle w:val="Hyperlink"/>
+            <w:sz w:val="28"/>
+          </w:rPr>
+          <w:t>https://developer.mozilla.org/pt-BR/docs/Learn/JavaScript/Building_blocks/Image_gallery</w:t>
+        </w:r>
+      </w:hyperlink>
+      <w:r>
+        <w:rPr>
+          <w:sz w:val="28"/>
+          <w:u w:val="single"/>
+        </w:rPr>
+        <w:t xml:space="preserve"> </w:t>
+      </w:r>
+    </w:p>
+    <w:p>
+      <w:pPr>
+        <w:rPr>
+          <w:sz w:val="32"/>
+          <w:u w:val="single"/>
+        </w:rPr>
+      </w:pPr>
       <w:bookmarkStart w:id="0" w:name="_GoBack"/>
       <w:bookmarkEnd w:id="0"/>
     </w:p>
@@ -8848,6 +9632,29 @@
       <w:szCs w:val="32"/>
     </w:rPr>
   </w:style>
+  <w:style w:type="paragraph" w:styleId="Ttulo2">
+    <w:name w:val="heading 2"/>
+    <w:basedOn w:val="Normal"/>
+    <w:next w:val="Normal"/>
+    <w:link w:val="Ttulo2Char"/>
+    <w:uiPriority w:val="9"/>
+    <w:semiHidden/>
+    <w:unhideWhenUsed/>
+    <w:qFormat/>
+    <w:rsid w:val="00A3048E"/>
+    <w:pPr>
+      <w:keepNext/>
+      <w:keepLines/>
+      <w:spacing w:before="40" w:after="0"/>
+      <w:outlineLvl w:val="1"/>
+    </w:pPr>
+    <w:rPr>
+      <w:rFonts w:asciiTheme="majorHAnsi" w:eastAsiaTheme="majorEastAsia" w:hAnsiTheme="majorHAnsi" w:cstheme="majorBidi"/>
+      <w:color w:val="2F5496" w:themeColor="accent1" w:themeShade="BF"/>
+      <w:sz w:val="26"/>
+      <w:szCs w:val="26"/>
+    </w:rPr>
+  </w:style>
   <w:style w:type="paragraph" w:styleId="Ttulo3">
     <w:name w:val="heading 3"/>
     <w:basedOn w:val="Normal"/>
@@ -9114,6 +9921,20 @@
       <w:color w:val="2F5496" w:themeColor="accent1" w:themeShade="BF"/>
       <w:sz w:val="32"/>
       <w:szCs w:val="32"/>
+    </w:rPr>
+  </w:style>
+  <w:style w:type="character" w:customStyle="1" w:styleId="Ttulo2Char">
+    <w:name w:val="Título 2 Char"/>
+    <w:basedOn w:val="Fontepargpadro"/>
+    <w:link w:val="Ttulo2"/>
+    <w:uiPriority w:val="9"/>
+    <w:semiHidden/>
+    <w:rsid w:val="00A3048E"/>
+    <w:rPr>
+      <w:rFonts w:asciiTheme="majorHAnsi" w:eastAsiaTheme="majorEastAsia" w:hAnsiTheme="majorHAnsi" w:cstheme="majorBidi"/>
+      <w:color w:val="2F5496" w:themeColor="accent1" w:themeShade="BF"/>
+      <w:sz w:val="26"/>
+      <w:szCs w:val="26"/>
     </w:rPr>
   </w:style>
 </w:styles>
@@ -9385,7 +10206,7 @@
 </file>
 
 <file path=customXml/itemProps1.xml><?xml version="1.0" encoding="utf-8"?>
-<ds:datastoreItem xmlns:ds="http://schemas.openxmlformats.org/officeDocument/2006/customXml" ds:itemID="{97769135-B8AE-4724-A500-43659A39D8F8}">
+<ds:datastoreItem xmlns:ds="http://schemas.openxmlformats.org/officeDocument/2006/customXml" ds:itemID="{611DCD9B-39D5-46F8-9E50-8F40ABCAE6FA}">
   <ds:schemaRefs>
     <ds:schemaRef ds:uri="http://schemas.openxmlformats.org/officeDocument/2006/bibliography"/>
   </ds:schemaRefs>

</xml_diff>